<commit_message>
El archivo Read Git tiene el agregado de Eleiminar acciones y ver las direfetencias
</commit_message>
<xml_diff>
--- a/Read Git.docx
+++ b/Read Git.docx
@@ -363,119 +363,120 @@
           <w:color w:val="4472C4" w:themeColor="accent1"/>
           <w:lang w:val="es-MX"/>
         </w:rPr>
+        <w:t xml:space="preserve"> status </w:t>
+      </w:r>
+      <w:r>
+        <w:rPr>
+          <w:lang w:val="es-MX"/>
+        </w:rPr>
+        <w:t xml:space="preserve">: indica </w:t>
+      </w:r>
+      <w:r>
+        <w:rPr>
+          <w:lang w:val="es-MX"/>
+        </w:rPr>
+        <w:t xml:space="preserve">los archivos que tenemos / trabajando y </w:t>
+      </w:r>
+      <w:r>
+        <w:rPr>
+          <w:lang w:val="es-MX"/>
+        </w:rPr>
+        <w:t>el estado de los</w:t>
+      </w:r>
+      <w:r>
+        <w:rPr>
+          <w:lang w:val="es-MX"/>
+        </w:rPr>
+        <w:t xml:space="preserve"> mismos</w:t>
+      </w:r>
+    </w:p>
+    <w:p>
+      <w:pPr>
+        <w:rPr>
+          <w:color w:val="4472C4" w:themeColor="accent1"/>
+          <w:lang w:val="es-MX"/>
+        </w:rPr>
+      </w:pPr>
+    </w:p>
+    <w:p>
+      <w:pPr>
+        <w:rPr>
+          <w:lang w:val="es-MX"/>
+        </w:rPr>
+      </w:pPr>
+      <w:r>
+        <w:rPr>
+          <w:lang w:val="es-MX"/>
+        </w:rPr>
+        <w:t xml:space="preserve">para todo el sistema operativo, cada vez que hagamos una </w:t>
+      </w:r>
+      <w:proofErr w:type="spellStart"/>
+      <w:r>
+        <w:rPr>
+          <w:lang w:val="es-MX"/>
+        </w:rPr>
+        <w:t>modificacion</w:t>
+      </w:r>
+      <w:proofErr w:type="spellEnd"/>
+      <w:r>
+        <w:rPr>
+          <w:lang w:val="es-MX"/>
+        </w:rPr>
+        <w:t xml:space="preserve"> se necesita indicar quien </w:t>
+      </w:r>
+      <w:proofErr w:type="spellStart"/>
+      <w:r>
+        <w:rPr>
+          <w:lang w:val="es-MX"/>
+        </w:rPr>
+        <w:t>esta</w:t>
+      </w:r>
+      <w:proofErr w:type="spellEnd"/>
+      <w:r>
+        <w:rPr>
+          <w:lang w:val="es-MX"/>
+        </w:rPr>
+        <w:t xml:space="preserve"> haciendo la </w:t>
+      </w:r>
+      <w:proofErr w:type="spellStart"/>
+      <w:r>
+        <w:rPr>
+          <w:lang w:val="es-MX"/>
+        </w:rPr>
+        <w:t>configutacion</w:t>
+      </w:r>
+      <w:proofErr w:type="spellEnd"/>
+    </w:p>
+    <w:p>
+      <w:pPr>
+        <w:rPr>
+          <w:color w:val="4472C4" w:themeColor="accent1"/>
+          <w:lang w:val="es-MX"/>
+        </w:rPr>
+      </w:pPr>
+      <w:proofErr w:type="spellStart"/>
+      <w:r>
+        <w:rPr>
+          <w:color w:val="4472C4" w:themeColor="accent1"/>
+          <w:lang w:val="es-MX"/>
+        </w:rPr>
+        <w:t>git</w:t>
+      </w:r>
+      <w:proofErr w:type="spellEnd"/>
+      <w:r>
+        <w:rPr>
+          <w:color w:val="4472C4" w:themeColor="accent1"/>
+          <w:lang w:val="es-MX"/>
+        </w:rPr>
         <w:t xml:space="preserve"> </w:t>
       </w:r>
-      <w:proofErr w:type="gramStart"/>
-      <w:r>
-        <w:rPr>
-          <w:color w:val="4472C4" w:themeColor="accent1"/>
-          <w:lang w:val="es-MX"/>
-        </w:rPr>
-        <w:t xml:space="preserve">status </w:t>
-      </w:r>
-      <w:r>
-        <w:rPr>
-          <w:lang w:val="es-MX"/>
-        </w:rPr>
-        <w:t>:</w:t>
-      </w:r>
-      <w:proofErr w:type="gramEnd"/>
-      <w:r>
-        <w:rPr>
-          <w:lang w:val="es-MX"/>
-        </w:rPr>
-        <w:t xml:space="preserve"> indica </w:t>
-      </w:r>
-      <w:r>
-        <w:rPr>
-          <w:lang w:val="es-MX"/>
-        </w:rPr>
-        <w:t xml:space="preserve">los archivos que tenemos / trabajando y </w:t>
-      </w:r>
-      <w:r>
-        <w:rPr>
-          <w:lang w:val="es-MX"/>
-        </w:rPr>
-        <w:t>el estado de los</w:t>
-      </w:r>
-      <w:r>
-        <w:rPr>
-          <w:lang w:val="es-MX"/>
-        </w:rPr>
-        <w:t xml:space="preserve"> mismos</w:t>
-      </w:r>
-    </w:p>
-    <w:p>
-      <w:pPr>
-        <w:rPr>
-          <w:color w:val="4472C4" w:themeColor="accent1"/>
-          <w:lang w:val="es-MX"/>
-        </w:rPr>
-      </w:pPr>
-    </w:p>
-    <w:p>
-      <w:pPr>
-        <w:rPr>
-          <w:lang w:val="es-MX"/>
-        </w:rPr>
-      </w:pPr>
-      <w:r>
-        <w:rPr>
-          <w:lang w:val="es-MX"/>
-        </w:rPr>
-        <w:t xml:space="preserve">para todo el sistema operativo, cada vez que hagamos una </w:t>
-      </w:r>
-      <w:proofErr w:type="spellStart"/>
-      <w:r>
-        <w:rPr>
-          <w:lang w:val="es-MX"/>
-        </w:rPr>
-        <w:t>modificacion</w:t>
-      </w:r>
-      <w:proofErr w:type="spellEnd"/>
-      <w:r>
-        <w:rPr>
-          <w:lang w:val="es-MX"/>
-        </w:rPr>
-        <w:t xml:space="preserve"> se necesita indicar quien </w:t>
-      </w:r>
-      <w:proofErr w:type="spellStart"/>
-      <w:r>
-        <w:rPr>
-          <w:lang w:val="es-MX"/>
-        </w:rPr>
-        <w:t>esta</w:t>
-      </w:r>
-      <w:proofErr w:type="spellEnd"/>
-      <w:r>
-        <w:rPr>
-          <w:lang w:val="es-MX"/>
-        </w:rPr>
-        <w:t xml:space="preserve"> haciendo la </w:t>
-      </w:r>
-      <w:proofErr w:type="spellStart"/>
-      <w:r>
-        <w:rPr>
-          <w:lang w:val="es-MX"/>
-        </w:rPr>
-        <w:t>configutacion</w:t>
-      </w:r>
-      <w:proofErr w:type="spellEnd"/>
-    </w:p>
-    <w:p>
-      <w:pPr>
-        <w:rPr>
-          <w:color w:val="4472C4" w:themeColor="accent1"/>
-          <w:lang w:val="es-MX"/>
-        </w:rPr>
-      </w:pPr>
-      <w:proofErr w:type="spellStart"/>
-      <w:r>
-        <w:rPr>
-          <w:color w:val="4472C4" w:themeColor="accent1"/>
-          <w:lang w:val="es-MX"/>
-        </w:rPr>
-        <w:t>git</w:t>
+      <w:proofErr w:type="spellStart"/>
+      <w:r>
+        <w:rPr>
+          <w:color w:val="4472C4" w:themeColor="accent1"/>
+          <w:lang w:val="es-MX"/>
+        </w:rPr>
+        <w:t>config</w:t>
       </w:r>
       <w:proofErr w:type="spellEnd"/>
       <w:r>
@@ -485,22 +486,6 @@
         </w:rPr>
         <w:t xml:space="preserve"> </w:t>
       </w:r>
-      <w:proofErr w:type="spellStart"/>
-      <w:r>
-        <w:rPr>
-          <w:color w:val="4472C4" w:themeColor="accent1"/>
-          <w:lang w:val="es-MX"/>
-        </w:rPr>
-        <w:t>config</w:t>
-      </w:r>
-      <w:proofErr w:type="spellEnd"/>
-      <w:r>
-        <w:rPr>
-          <w:color w:val="4472C4" w:themeColor="accent1"/>
-          <w:lang w:val="es-MX"/>
-        </w:rPr>
-        <w:t xml:space="preserve"> </w:t>
-      </w:r>
       <w:r>
         <w:rPr>
           <w:color w:val="4472C4" w:themeColor="accent1"/>
@@ -509,7 +494,6 @@
         <w:t xml:space="preserve">–global </w:t>
       </w:r>
       <w:proofErr w:type="spellStart"/>
-      <w:proofErr w:type="gramStart"/>
       <w:r>
         <w:rPr>
           <w:color w:val="4472C4" w:themeColor="accent1"/>
@@ -518,7 +502,6 @@
         <w:t>user.email</w:t>
       </w:r>
       <w:proofErr w:type="spellEnd"/>
-      <w:proofErr w:type="gramEnd"/>
       <w:r>
         <w:rPr>
           <w:color w:val="4472C4" w:themeColor="accent1"/>
@@ -572,23 +555,7 @@
           <w:color w:val="4472C4" w:themeColor="accent1"/>
           <w:lang w:val="es-MX"/>
         </w:rPr>
-        <w:t xml:space="preserve"> –global </w:t>
-      </w:r>
-      <w:proofErr w:type="gramStart"/>
-      <w:r>
-        <w:rPr>
-          <w:color w:val="4472C4" w:themeColor="accent1"/>
-          <w:lang w:val="es-MX"/>
-        </w:rPr>
-        <w:t>user.name :</w:t>
-      </w:r>
-      <w:proofErr w:type="gramEnd"/>
-      <w:r>
-        <w:rPr>
-          <w:color w:val="4472C4" w:themeColor="accent1"/>
-          <w:lang w:val="es-MX"/>
-        </w:rPr>
-        <w:t xml:space="preserve"> </w:t>
+        <w:t xml:space="preserve"> –global user.name : </w:t>
       </w:r>
       <w:r>
         <w:rPr>
@@ -619,7 +586,6 @@
         <w:t xml:space="preserve">Pata hacer </w:t>
       </w:r>
       <w:proofErr w:type="spellStart"/>
-      <w:proofErr w:type="gramStart"/>
       <w:r>
         <w:rPr>
           <w:lang w:val="es-MX"/>
@@ -631,14 +597,7 @@
         <w:rPr>
           <w:lang w:val="es-MX"/>
         </w:rPr>
-        <w:t xml:space="preserve"> ,</w:t>
-      </w:r>
-      <w:proofErr w:type="gramEnd"/>
-      <w:r>
-        <w:rPr>
-          <w:lang w:val="es-MX"/>
-        </w:rPr>
-        <w:t xml:space="preserve"> necesitamos </w:t>
+        <w:t xml:space="preserve"> , necesitamos </w:t>
       </w:r>
       <w:proofErr w:type="spellStart"/>
       <w:r>
@@ -707,7 +666,6 @@
         <w:t xml:space="preserve"> </w:t>
       </w:r>
       <w:proofErr w:type="spellStart"/>
-      <w:proofErr w:type="gramStart"/>
       <w:r>
         <w:rPr>
           <w:color w:val="4472C4" w:themeColor="accent1"/>
@@ -727,223 +685,188 @@
         <w:rPr>
           <w:lang w:val="es-MX"/>
         </w:rPr>
+        <w:t xml:space="preserve">: realiza el </w:t>
+      </w:r>
+      <w:proofErr w:type="spellStart"/>
+      <w:r>
+        <w:rPr>
+          <w:lang w:val="es-MX"/>
+        </w:rPr>
+        <w:t>snapshot</w:t>
+      </w:r>
+      <w:proofErr w:type="spellEnd"/>
+      <w:r>
+        <w:rPr>
+          <w:lang w:val="es-MX"/>
+        </w:rPr>
+        <w:t xml:space="preserve"> (instantánea , foto ,punto de partida ) de los archivos agregados al </w:t>
+      </w:r>
+      <w:proofErr w:type="spellStart"/>
+      <w:r>
+        <w:rPr>
+          <w:lang w:val="es-MX"/>
+        </w:rPr>
+        <w:t>staging</w:t>
+      </w:r>
+      <w:proofErr w:type="spellEnd"/>
+      <w:r>
+        <w:rPr>
+          <w:lang w:val="es-MX"/>
+        </w:rPr>
+        <w:t xml:space="preserve"> área ( </w:t>
+      </w:r>
+      <w:proofErr w:type="spellStart"/>
+      <w:r>
+        <w:rPr>
+          <w:color w:val="4472C4" w:themeColor="accent1"/>
+          <w:lang w:val="es-MX"/>
+        </w:rPr>
+        <w:t>git</w:t>
+      </w:r>
+      <w:proofErr w:type="spellEnd"/>
+      <w:r>
+        <w:rPr>
+          <w:color w:val="4472C4" w:themeColor="accent1"/>
+          <w:lang w:val="es-MX"/>
+        </w:rPr>
+        <w:t xml:space="preserve"> </w:t>
+      </w:r>
+      <w:proofErr w:type="spellStart"/>
+      <w:r>
+        <w:rPr>
+          <w:color w:val="4472C4" w:themeColor="accent1"/>
+          <w:lang w:val="es-MX"/>
+        </w:rPr>
+        <w:t>add</w:t>
+      </w:r>
+      <w:proofErr w:type="spellEnd"/>
+      <w:r>
+        <w:rPr>
+          <w:color w:val="4472C4" w:themeColor="accent1"/>
+          <w:lang w:val="es-MX"/>
+        </w:rPr>
+        <w:t>)</w:t>
+      </w:r>
+    </w:p>
+    <w:p>
+      <w:pPr>
+        <w:rPr>
+          <w:color w:val="4472C4" w:themeColor="accent1"/>
+          <w:lang w:val="es-MX"/>
+        </w:rPr>
+      </w:pPr>
+      <w:r>
+        <w:rPr>
+          <w:lang w:val="es-MX"/>
+        </w:rPr>
+        <w:t>Luego nos pide que ingresemos un texto para identi</w:t>
+      </w:r>
+      <w:r>
+        <w:rPr>
+          <w:lang w:val="es-MX"/>
+        </w:rPr>
+        <w:t>fi</w:t>
+      </w:r>
+      <w:r>
+        <w:rPr>
+          <w:lang w:val="es-MX"/>
+        </w:rPr>
+        <w:t>car los cambios y guardarlos</w:t>
+      </w:r>
+      <w:r>
+        <w:rPr>
+          <w:lang w:val="es-MX"/>
+        </w:rPr>
+        <w:t xml:space="preserve"> , para ingresar este texto debemos presionamos la “ </w:t>
+      </w:r>
+      <w:r>
+        <w:rPr>
+          <w:color w:val="FF0000"/>
+          <w:lang w:val="es-MX"/>
+        </w:rPr>
+        <w:t xml:space="preserve">i </w:t>
+      </w:r>
+      <w:r>
+        <w:rPr>
+          <w:color w:val="FF0000"/>
+          <w:lang w:val="es-MX"/>
+        </w:rPr>
+        <w:t xml:space="preserve">“ </w:t>
+      </w:r>
+      <w:r>
+        <w:rPr>
+          <w:lang w:val="es-MX"/>
+        </w:rPr>
+        <w:t xml:space="preserve">(i latina) para que nos permita escribir el texto en este editor que no es el del GIT , sino que es el editor de </w:t>
+      </w:r>
+      <w:proofErr w:type="spellStart"/>
+      <w:r>
+        <w:rPr>
+          <w:lang w:val="es-MX"/>
+        </w:rPr>
+        <w:t>windos</w:t>
+      </w:r>
+      <w:proofErr w:type="spellEnd"/>
+      <w:r>
+        <w:rPr>
+          <w:lang w:val="es-MX"/>
+        </w:rPr>
+        <w:t xml:space="preserve"> por </w:t>
+      </w:r>
+      <w:proofErr w:type="spellStart"/>
+      <w:r>
+        <w:rPr>
+          <w:lang w:val="es-MX"/>
+        </w:rPr>
+        <w:t>defecti</w:t>
+      </w:r>
+      <w:proofErr w:type="spellEnd"/>
+      <w:r>
+        <w:rPr>
+          <w:lang w:val="es-MX"/>
+        </w:rPr>
+        <w:t xml:space="preserve"> VIM. Luego de finalizar presionamos: </w:t>
+      </w:r>
+      <w:r>
+        <w:rPr>
+          <w:color w:val="FF0000"/>
+          <w:lang w:val="es-MX"/>
+        </w:rPr>
+        <w:t xml:space="preserve">ALT + (barra invertida) </w:t>
+      </w:r>
+      <w:r>
+        <w:rPr>
+          <w:lang w:val="es-MX"/>
+        </w:rPr>
+        <w:t xml:space="preserve">(nos permite acceder para tipear los comandos en el editor </w:t>
+      </w:r>
+      <w:proofErr w:type="spellStart"/>
+      <w:r>
+        <w:rPr>
+          <w:lang w:val="es-MX"/>
+        </w:rPr>
+        <w:t>vit</w:t>
+      </w:r>
+      <w:proofErr w:type="spellEnd"/>
+      <w:r>
+        <w:rPr>
+          <w:lang w:val="es-MX"/>
+        </w:rPr>
+        <w:t xml:space="preserve"> y grabar los cambios , para ello presionamos “</w:t>
+      </w:r>
+      <w:r>
+        <w:rPr>
+          <w:color w:val="FF0000"/>
+          <w:lang w:val="es-MX"/>
+        </w:rPr>
         <w:t>:</w:t>
       </w:r>
-      <w:proofErr w:type="gramEnd"/>
-      <w:r>
-        <w:rPr>
-          <w:lang w:val="es-MX"/>
-        </w:rPr>
-        <w:t xml:space="preserve"> realiza el </w:t>
-      </w:r>
-      <w:proofErr w:type="spellStart"/>
-      <w:r>
-        <w:rPr>
-          <w:lang w:val="es-MX"/>
-        </w:rPr>
-        <w:t>snapshot</w:t>
-      </w:r>
-      <w:proofErr w:type="spellEnd"/>
-      <w:r>
-        <w:rPr>
-          <w:lang w:val="es-MX"/>
-        </w:rPr>
-        <w:t xml:space="preserve"> (instantánea , foto ,punto de partida ) de los archivos agregados al </w:t>
-      </w:r>
-      <w:proofErr w:type="spellStart"/>
-      <w:r>
-        <w:rPr>
-          <w:lang w:val="es-MX"/>
-        </w:rPr>
-        <w:t>staging</w:t>
-      </w:r>
-      <w:proofErr w:type="spellEnd"/>
-      <w:r>
-        <w:rPr>
-          <w:lang w:val="es-MX"/>
-        </w:rPr>
-        <w:t xml:space="preserve"> área ( </w:t>
-      </w:r>
-      <w:proofErr w:type="spellStart"/>
-      <w:r>
-        <w:rPr>
-          <w:color w:val="4472C4" w:themeColor="accent1"/>
-          <w:lang w:val="es-MX"/>
-        </w:rPr>
-        <w:t>git</w:t>
-      </w:r>
-      <w:proofErr w:type="spellEnd"/>
-      <w:r>
-        <w:rPr>
-          <w:color w:val="4472C4" w:themeColor="accent1"/>
-          <w:lang w:val="es-MX"/>
-        </w:rPr>
-        <w:t xml:space="preserve"> </w:t>
-      </w:r>
-      <w:proofErr w:type="spellStart"/>
-      <w:r>
-        <w:rPr>
-          <w:color w:val="4472C4" w:themeColor="accent1"/>
-          <w:lang w:val="es-MX"/>
-        </w:rPr>
-        <w:t>add</w:t>
-      </w:r>
-      <w:proofErr w:type="spellEnd"/>
-      <w:r>
-        <w:rPr>
-          <w:color w:val="4472C4" w:themeColor="accent1"/>
-          <w:lang w:val="es-MX"/>
-        </w:rPr>
-        <w:t>)</w:t>
-      </w:r>
-    </w:p>
-    <w:p>
-      <w:pPr>
-        <w:rPr>
-          <w:color w:val="4472C4" w:themeColor="accent1"/>
-          <w:lang w:val="es-MX"/>
-        </w:rPr>
-      </w:pPr>
-      <w:r>
-        <w:rPr>
-          <w:lang w:val="es-MX"/>
-        </w:rPr>
-        <w:t>Luego nos pide que ingresemos un texto para identi</w:t>
-      </w:r>
-      <w:r>
-        <w:rPr>
-          <w:lang w:val="es-MX"/>
-        </w:rPr>
-        <w:t>fi</w:t>
-      </w:r>
-      <w:r>
-        <w:rPr>
-          <w:lang w:val="es-MX"/>
-        </w:rPr>
-        <w:t xml:space="preserve">car los cambios y </w:t>
-      </w:r>
-      <w:proofErr w:type="gramStart"/>
-      <w:r>
-        <w:rPr>
-          <w:lang w:val="es-MX"/>
-        </w:rPr>
-        <w:t>guardarlos</w:t>
-      </w:r>
-      <w:r>
-        <w:rPr>
-          <w:lang w:val="es-MX"/>
-        </w:rPr>
-        <w:t xml:space="preserve"> ,</w:t>
-      </w:r>
-      <w:proofErr w:type="gramEnd"/>
-      <w:r>
-        <w:rPr>
-          <w:lang w:val="es-MX"/>
-        </w:rPr>
-        <w:t xml:space="preserve"> para ingresar este texto debemos presionamos la “ </w:t>
-      </w:r>
+      <w:proofErr w:type="spellStart"/>
       <w:r>
         <w:rPr>
           <w:color w:val="FF0000"/>
           <w:lang w:val="es-MX"/>
         </w:rPr>
-        <w:t xml:space="preserve">i </w:t>
-      </w:r>
-      <w:r>
-        <w:rPr>
-          <w:color w:val="FF0000"/>
-          <w:lang w:val="es-MX"/>
-        </w:rPr>
-        <w:t xml:space="preserve">“ </w:t>
-      </w:r>
-      <w:r>
-        <w:rPr>
-          <w:lang w:val="es-MX"/>
-        </w:rPr>
-        <w:t xml:space="preserve">(i latina) para que nos permita escribir el texto en este editor que no es el del GIT , sino que es el editor de </w:t>
-      </w:r>
-      <w:proofErr w:type="spellStart"/>
-      <w:r>
-        <w:rPr>
-          <w:lang w:val="es-MX"/>
-        </w:rPr>
-        <w:t>windos</w:t>
-      </w:r>
-      <w:proofErr w:type="spellEnd"/>
-      <w:r>
-        <w:rPr>
-          <w:lang w:val="es-MX"/>
-        </w:rPr>
-        <w:t xml:space="preserve"> por </w:t>
-      </w:r>
-      <w:proofErr w:type="spellStart"/>
-      <w:r>
-        <w:rPr>
-          <w:lang w:val="es-MX"/>
-        </w:rPr>
-        <w:t>defecti</w:t>
-      </w:r>
-      <w:proofErr w:type="spellEnd"/>
-      <w:r>
-        <w:rPr>
-          <w:lang w:val="es-MX"/>
-        </w:rPr>
-        <w:t xml:space="preserve"> VIM. Luego de finalizar presionamos: </w:t>
-      </w:r>
-      <w:r>
-        <w:rPr>
-          <w:color w:val="FF0000"/>
-          <w:lang w:val="es-MX"/>
-        </w:rPr>
-        <w:t xml:space="preserve">ALT + (barra invertida) </w:t>
-      </w:r>
-      <w:r>
-        <w:rPr>
-          <w:lang w:val="es-MX"/>
-        </w:rPr>
-        <w:t xml:space="preserve">(nos permite acceder para tipear los comandos en el editor </w:t>
-      </w:r>
-      <w:proofErr w:type="spellStart"/>
-      <w:r>
-        <w:rPr>
-          <w:lang w:val="es-MX"/>
-        </w:rPr>
-        <w:t>vit</w:t>
-      </w:r>
-      <w:proofErr w:type="spellEnd"/>
-      <w:r>
-        <w:rPr>
-          <w:lang w:val="es-MX"/>
-        </w:rPr>
-        <w:t xml:space="preserve"> y grabar los </w:t>
-      </w:r>
-      <w:proofErr w:type="gramStart"/>
-      <w:r>
-        <w:rPr>
-          <w:lang w:val="es-MX"/>
-        </w:rPr>
-        <w:t>cambios ,</w:t>
-      </w:r>
-      <w:proofErr w:type="gramEnd"/>
-      <w:r>
-        <w:rPr>
-          <w:lang w:val="es-MX"/>
-        </w:rPr>
-        <w:t xml:space="preserve"> para ello presionamos “</w:t>
-      </w:r>
-      <w:r>
-        <w:rPr>
-          <w:color w:val="FF0000"/>
-          <w:lang w:val="es-MX"/>
-        </w:rPr>
-        <w:t>:</w:t>
-      </w:r>
-      <w:proofErr w:type="spellStart"/>
-      <w:r>
-        <w:rPr>
-          <w:color w:val="FF0000"/>
-          <w:lang w:val="es-MX"/>
-        </w:rPr>
         <w:t>wq</w:t>
       </w:r>
       <w:proofErr w:type="spellEnd"/>
@@ -953,6 +876,42 @@
         </w:rPr>
         <w:t>”</w:t>
       </w:r>
+      <w:r>
+        <w:rPr>
+          <w:lang w:val="es-MX"/>
+        </w:rPr>
+        <w:t xml:space="preserve"> (w (</w:t>
+      </w:r>
+      <w:proofErr w:type="spellStart"/>
+      <w:r>
+        <w:rPr>
+          <w:lang w:val="es-MX"/>
+        </w:rPr>
+        <w:t>write</w:t>
+      </w:r>
+      <w:proofErr w:type="spellEnd"/>
+      <w:r>
+        <w:rPr>
+          <w:lang w:val="es-MX"/>
+        </w:rPr>
+        <w:t>) y q (</w:t>
+      </w:r>
+      <w:proofErr w:type="spellStart"/>
+      <w:r>
+        <w:rPr>
+          <w:lang w:val="es-MX"/>
+        </w:rPr>
+        <w:t>quit</w:t>
+      </w:r>
+      <w:proofErr w:type="spellEnd"/>
+      <w:r>
+        <w:rPr>
+          <w:lang w:val="es-MX"/>
+        </w:rPr>
+        <w:t>))</w:t>
+      </w:r>
+      <w:bookmarkStart w:id="0" w:name="_GoBack"/>
+      <w:bookmarkEnd w:id="0"/>
     </w:p>
     <w:p>
       <w:pPr>
@@ -963,8 +922,153 @@
           <w:lang w:val="es-MX"/>
         </w:rPr>
       </w:pPr>
-      <w:bookmarkStart w:id="0" w:name="_GoBack"/>
-      <w:bookmarkEnd w:id="0"/>
+      <w:proofErr w:type="spellStart"/>
+      <w:r>
+        <w:rPr>
+          <w:lang w:val="es-MX"/>
+        </w:rPr>
+        <w:t>Desacer</w:t>
+      </w:r>
+      <w:proofErr w:type="spellEnd"/>
+      <w:r>
+        <w:rPr>
+          <w:lang w:val="es-MX"/>
+        </w:rPr>
+        <w:t xml:space="preserve"> cambios en un archivo:</w:t>
+      </w:r>
+    </w:p>
+    <w:p>
+      <w:pPr>
+        <w:tabs>
+          <w:tab w:val="left" w:pos="5610"/>
+        </w:tabs>
+        <w:rPr>
+          <w:lang w:val="es-MX"/>
+        </w:rPr>
+      </w:pPr>
+      <w:r>
+        <w:rPr>
+          <w:color w:val="4472C4" w:themeColor="accent1"/>
+          <w:lang w:val="es-MX"/>
+        </w:rPr>
+        <w:t xml:space="preserve">Git </w:t>
+      </w:r>
+      <w:proofErr w:type="spellStart"/>
+      <w:proofErr w:type="gramStart"/>
+      <w:r>
+        <w:rPr>
+          <w:color w:val="4472C4" w:themeColor="accent1"/>
+          <w:lang w:val="es-MX"/>
+        </w:rPr>
+        <w:t>checkout</w:t>
+      </w:r>
+      <w:proofErr w:type="spellEnd"/>
+      <w:r>
+        <w:rPr>
+          <w:lang w:val="es-MX"/>
+        </w:rPr>
+        <w:t xml:space="preserve">  </w:t>
+      </w:r>
+      <w:r>
+        <w:rPr>
+          <w:color w:val="4472C4" w:themeColor="accent1"/>
+          <w:lang w:val="es-MX"/>
+        </w:rPr>
+        <w:t>-</w:t>
+      </w:r>
+      <w:proofErr w:type="gramEnd"/>
+      <w:r>
+        <w:rPr>
+          <w:color w:val="4472C4" w:themeColor="accent1"/>
+          <w:lang w:val="es-MX"/>
+        </w:rPr>
+        <w:t xml:space="preserve"> - </w:t>
+      </w:r>
+      <w:r>
+        <w:rPr>
+          <w:lang w:val="es-MX"/>
+        </w:rPr>
+        <w:t>el nombre del archivo</w:t>
+      </w:r>
+    </w:p>
+    <w:p>
+      <w:pPr>
+        <w:tabs>
+          <w:tab w:val="left" w:pos="5610"/>
+        </w:tabs>
+        <w:rPr>
+          <w:lang w:val="es-MX"/>
+        </w:rPr>
+      </w:pPr>
+      <w:r>
+        <w:rPr>
+          <w:lang w:val="es-MX"/>
+        </w:rPr>
+        <w:t xml:space="preserve">Ver </w:t>
+      </w:r>
+      <w:proofErr w:type="gramStart"/>
+      <w:r>
+        <w:rPr>
+          <w:lang w:val="es-MX"/>
+        </w:rPr>
+        <w:t>las diferencia</w:t>
+      </w:r>
+      <w:proofErr w:type="gramEnd"/>
+      <w:r>
+        <w:rPr>
+          <w:lang w:val="es-MX"/>
+        </w:rPr>
+        <w:t xml:space="preserve"> entre lo ya cargado y lo modificado:</w:t>
+      </w:r>
+    </w:p>
+    <w:p>
+      <w:pPr>
+        <w:tabs>
+          <w:tab w:val="left" w:pos="5610"/>
+        </w:tabs>
+        <w:rPr>
+          <w:lang w:val="es-MX"/>
+        </w:rPr>
+      </w:pPr>
+      <w:r>
+        <w:rPr>
+          <w:color w:val="4472C4" w:themeColor="accent1"/>
+          <w:lang w:val="es-MX"/>
+        </w:rPr>
+        <w:t xml:space="preserve">Git </w:t>
+      </w:r>
+      <w:proofErr w:type="spellStart"/>
+      <w:r>
+        <w:rPr>
+          <w:color w:val="4472C4" w:themeColor="accent1"/>
+          <w:lang w:val="es-MX"/>
+        </w:rPr>
+        <w:t>diff</w:t>
+      </w:r>
+      <w:proofErr w:type="spellEnd"/>
+      <w:r>
+        <w:rPr>
+          <w:color w:val="4472C4" w:themeColor="accent1"/>
+          <w:lang w:val="es-MX"/>
+        </w:rPr>
+        <w:t xml:space="preserve"> </w:t>
+      </w:r>
+      <w:r>
+        <w:rPr>
+          <w:lang w:val="es-MX"/>
+        </w:rPr>
+        <w:t>nombre del archivo</w:t>
+      </w:r>
+    </w:p>
+    <w:p>
+      <w:pPr>
+        <w:tabs>
+          <w:tab w:val="left" w:pos="5610"/>
+        </w:tabs>
+        <w:rPr>
+          <w:lang w:val="es-MX"/>
+        </w:rPr>
+      </w:pPr>
     </w:p>
     <w:p>
       <w:pPr>

</xml_diff>

<commit_message>
Guarde el Read con ele ejemplo de git commit -m que es el modo rapido sin entrar al editor por defecto
</commit_message>
<xml_diff>
--- a/Read Git.docx
+++ b/Read Git.docx
@@ -12,21 +12,7 @@
         <w:rPr>
           <w:lang w:val="es-MX"/>
         </w:rPr>
-        <w:t xml:space="preserve">-Abrir </w:t>
-      </w:r>
-      <w:proofErr w:type="spellStart"/>
-      <w:r>
-        <w:rPr>
-          <w:lang w:val="es-MX"/>
-        </w:rPr>
-        <w:t>Bash</w:t>
-      </w:r>
-      <w:proofErr w:type="spellEnd"/>
-      <w:r>
-        <w:rPr>
-          <w:lang w:val="es-MX"/>
-        </w:rPr>
-        <w:t xml:space="preserve"> de GIT</w:t>
+        <w:t>-Abrir Bash de GIT</w:t>
       </w:r>
     </w:p>
     <w:p>
@@ -49,111 +35,480 @@
         </w:rPr>
       </w:pPr>
       <w:proofErr w:type="spellStart"/>
+      <w:r>
+        <w:rPr>
+          <w:color w:val="4472C4" w:themeColor="accent1"/>
+          <w:lang w:val="es-MX"/>
+        </w:rPr>
+        <w:t>Pwd</w:t>
+      </w:r>
+      <w:proofErr w:type="spellEnd"/>
+      <w:r>
+        <w:rPr>
+          <w:lang w:val="es-MX"/>
+        </w:rPr>
+        <w:t>: te indica el directorio donde estas ubicado</w:t>
+      </w:r>
+    </w:p>
+    <w:p>
+      <w:pPr>
+        <w:rPr>
+          <w:lang w:val="es-MX"/>
+        </w:rPr>
+      </w:pPr>
+      <w:r>
+        <w:rPr>
+          <w:color w:val="4472C4" w:themeColor="accent1"/>
+          <w:lang w:val="es-MX"/>
+        </w:rPr>
+        <w:t>cd</w:t>
+      </w:r>
+      <w:r>
+        <w:rPr>
+          <w:lang w:val="es-MX"/>
+        </w:rPr>
+        <w:t xml:space="preserve">: te lleva al directorio donde </w:t>
+      </w:r>
+      <w:proofErr w:type="spellStart"/>
+      <w:r>
+        <w:rPr>
+          <w:lang w:val="es-MX"/>
+        </w:rPr>
+        <w:t>quer</w:t>
+      </w:r>
+      <w:r>
+        <w:rPr>
+          <w:lang w:val="es-MX"/>
+        </w:rPr>
+        <w:t>é</w:t>
+      </w:r>
+      <w:r>
+        <w:rPr>
+          <w:lang w:val="es-MX"/>
+        </w:rPr>
+        <w:t>s</w:t>
+      </w:r>
+      <w:proofErr w:type="spellEnd"/>
+      <w:r>
+        <w:rPr>
+          <w:lang w:val="es-MX"/>
+        </w:rPr>
+        <w:t xml:space="preserve"> crear el repositorio </w:t>
+      </w:r>
+    </w:p>
+    <w:p>
+      <w:pPr>
+        <w:rPr>
+          <w:lang w:val="es-MX"/>
+        </w:rPr>
+      </w:pPr>
+      <w:r>
+        <w:rPr>
+          <w:color w:val="4472C4" w:themeColor="accent1"/>
+          <w:lang w:val="es-MX"/>
+        </w:rPr>
+        <w:t>ls</w:t>
+      </w:r>
+      <w:r>
+        <w:rPr>
+          <w:lang w:val="es-MX"/>
+        </w:rPr>
+        <w:t>: lista los archivos que hay en el directorio seleccionado</w:t>
+      </w:r>
+    </w:p>
+    <w:p>
+      <w:pPr>
+        <w:rPr>
+          <w:lang w:val="es-MX"/>
+        </w:rPr>
+      </w:pPr>
+      <w:proofErr w:type="spellStart"/>
+      <w:r>
+        <w:rPr>
+          <w:color w:val="4472C4" w:themeColor="accent1"/>
+          <w:lang w:val="es-MX"/>
+        </w:rPr>
+        <w:t>git</w:t>
+      </w:r>
+      <w:proofErr w:type="spellEnd"/>
+      <w:r>
+        <w:rPr>
+          <w:color w:val="4472C4" w:themeColor="accent1"/>
+          <w:lang w:val="es-MX"/>
+        </w:rPr>
+        <w:t xml:space="preserve"> </w:t>
+      </w:r>
+      <w:proofErr w:type="spellStart"/>
+      <w:r>
+        <w:rPr>
+          <w:color w:val="4472C4" w:themeColor="accent1"/>
+          <w:lang w:val="es-MX"/>
+        </w:rPr>
+        <w:t>init</w:t>
+      </w:r>
+      <w:proofErr w:type="spellEnd"/>
+      <w:r>
+        <w:rPr>
+          <w:lang w:val="es-MX"/>
+        </w:rPr>
+        <w:t xml:space="preserve">: crea el </w:t>
+      </w:r>
+      <w:r>
+        <w:rPr>
+          <w:lang w:val="es-MX"/>
+        </w:rPr>
+        <w:t>área</w:t>
+      </w:r>
+      <w:r>
+        <w:rPr>
+          <w:lang w:val="es-MX"/>
+        </w:rPr>
+        <w:t xml:space="preserve"> de trabajo (</w:t>
+      </w:r>
+      <w:r>
+        <w:rPr>
+          <w:lang w:val="es-MX"/>
+        </w:rPr>
+        <w:t>repositorio</w:t>
+      </w:r>
+      <w:r>
+        <w:rPr>
+          <w:lang w:val="es-MX"/>
+        </w:rPr>
+        <w:t>, terminal</w:t>
+      </w:r>
+      <w:r>
+        <w:rPr>
+          <w:lang w:val="es-MX"/>
+        </w:rPr>
+        <w:t xml:space="preserve">) y lo crea </w:t>
+      </w:r>
+      <w:r>
+        <w:rPr>
+          <w:lang w:val="es-MX"/>
+        </w:rPr>
+        <w:t>en donde estas ubicado</w:t>
+      </w:r>
+      <w:r>
+        <w:rPr>
+          <w:lang w:val="es-MX"/>
+        </w:rPr>
+        <w:t xml:space="preserve"> (</w:t>
+      </w:r>
+      <w:proofErr w:type="spellStart"/>
+      <w:r>
+        <w:rPr>
+          <w:color w:val="4472C4" w:themeColor="accent1"/>
+          <w:lang w:val="es-MX"/>
+        </w:rPr>
+        <w:t>pwd</w:t>
+      </w:r>
+      <w:proofErr w:type="spellEnd"/>
+      <w:r>
+        <w:rPr>
+          <w:lang w:val="es-MX"/>
+        </w:rPr>
+        <w:t>)</w:t>
+      </w:r>
+    </w:p>
+    <w:p>
+      <w:pPr>
+        <w:rPr>
+          <w:lang w:val="es-MX"/>
+        </w:rPr>
+      </w:pPr>
+      <w:proofErr w:type="spellStart"/>
+      <w:r>
+        <w:rPr>
+          <w:color w:val="4472C4" w:themeColor="accent1"/>
+          <w:lang w:val="es-MX"/>
+        </w:rPr>
+        <w:t>git</w:t>
+      </w:r>
+      <w:proofErr w:type="spellEnd"/>
+      <w:r>
+        <w:rPr>
+          <w:color w:val="4472C4" w:themeColor="accent1"/>
+          <w:lang w:val="es-MX"/>
+        </w:rPr>
+        <w:t xml:space="preserve"> </w:t>
+      </w:r>
+      <w:proofErr w:type="spellStart"/>
+      <w:r>
+        <w:rPr>
+          <w:color w:val="4472C4" w:themeColor="accent1"/>
+          <w:lang w:val="es-MX"/>
+        </w:rPr>
+        <w:t>add</w:t>
+      </w:r>
+      <w:proofErr w:type="spellEnd"/>
+      <w:r>
+        <w:rPr>
+          <w:lang w:val="es-MX"/>
+        </w:rPr>
+        <w:t xml:space="preserve">: seguido del nombre de los </w:t>
+      </w:r>
+      <w:r>
+        <w:rPr>
+          <w:lang w:val="es-MX"/>
+        </w:rPr>
+        <w:t>archivos,</w:t>
+      </w:r>
+      <w:r>
+        <w:rPr>
+          <w:lang w:val="es-MX"/>
+        </w:rPr>
+        <w:t xml:space="preserve"> lo agrega a </w:t>
+      </w:r>
+      <w:proofErr w:type="spellStart"/>
+      <w:r>
+        <w:rPr>
+          <w:lang w:val="es-MX"/>
+        </w:rPr>
+        <w:t>staging</w:t>
+      </w:r>
+      <w:proofErr w:type="spellEnd"/>
+      <w:r>
+        <w:rPr>
+          <w:lang w:val="es-MX"/>
+        </w:rPr>
+        <w:t xml:space="preserve"> </w:t>
+      </w:r>
+      <w:r>
+        <w:rPr>
+          <w:lang w:val="es-MX"/>
+        </w:rPr>
+        <w:t>área</w:t>
+      </w:r>
+    </w:p>
+    <w:p>
+      <w:pPr>
+        <w:rPr>
+          <w:lang w:val="es-MX"/>
+        </w:rPr>
+      </w:pPr>
+      <w:proofErr w:type="spellStart"/>
+      <w:r>
+        <w:rPr>
+          <w:color w:val="4472C4" w:themeColor="accent1"/>
+          <w:lang w:val="es-MX"/>
+        </w:rPr>
+        <w:t>git</w:t>
+      </w:r>
+      <w:proofErr w:type="spellEnd"/>
+      <w:r>
+        <w:rPr>
+          <w:color w:val="4472C4" w:themeColor="accent1"/>
+          <w:lang w:val="es-MX"/>
+        </w:rPr>
+        <w:t xml:space="preserve"> </w:t>
+      </w:r>
       <w:proofErr w:type="gramStart"/>
       <w:r>
         <w:rPr>
           <w:color w:val="4472C4" w:themeColor="accent1"/>
           <w:lang w:val="es-MX"/>
         </w:rPr>
-        <w:t>Pwd</w:t>
-      </w:r>
-      <w:proofErr w:type="spellEnd"/>
-      <w:r>
-        <w:rPr>
-          <w:lang w:val="es-MX"/>
-        </w:rPr>
-        <w:t xml:space="preserve"> :</w:t>
+        <w:t>status</w:t>
       </w:r>
       <w:proofErr w:type="gramEnd"/>
       <w:r>
         <w:rPr>
           <w:lang w:val="es-MX"/>
         </w:rPr>
-        <w:t xml:space="preserve"> te indica el directorio donde estas ubicado</w:t>
-      </w:r>
-    </w:p>
-    <w:p>
-      <w:pPr>
-        <w:rPr>
-          <w:lang w:val="es-MX"/>
-        </w:rPr>
-      </w:pPr>
+        <w:t xml:space="preserve">: indica </w:t>
+      </w:r>
+      <w:r>
+        <w:rPr>
+          <w:lang w:val="es-MX"/>
+        </w:rPr>
+        <w:t xml:space="preserve">los archivos que tenemos / trabajando y </w:t>
+      </w:r>
+      <w:r>
+        <w:rPr>
+          <w:lang w:val="es-MX"/>
+        </w:rPr>
+        <w:t>el estado de los</w:t>
+      </w:r>
+      <w:r>
+        <w:rPr>
+          <w:lang w:val="es-MX"/>
+        </w:rPr>
+        <w:t xml:space="preserve"> mismos</w:t>
+      </w:r>
+      <w:r>
+        <w:rPr>
+          <w:lang w:val="es-MX"/>
+        </w:rPr>
+        <w:t>.</w:t>
+      </w:r>
+    </w:p>
+    <w:p>
+      <w:pPr>
+        <w:rPr>
+          <w:color w:val="4472C4" w:themeColor="accent1"/>
+          <w:lang w:val="es-MX"/>
+        </w:rPr>
+      </w:pPr>
+      <w:r>
+        <w:rPr>
+          <w:lang w:val="es-MX"/>
+        </w:rPr>
+        <w:t>L</w:t>
+      </w:r>
+      <w:r>
+        <w:rPr>
+          <w:lang w:val="es-MX"/>
+        </w:rPr>
+        <w:t>uego</w:t>
+      </w:r>
+      <w:r>
+        <w:rPr>
+          <w:lang w:val="es-MX"/>
+        </w:rPr>
+        <w:t xml:space="preserve"> de un </w:t>
+      </w:r>
+      <w:proofErr w:type="spellStart"/>
+      <w:r>
+        <w:rPr>
+          <w:color w:val="4472C4" w:themeColor="accent1"/>
+          <w:lang w:val="es-MX"/>
+        </w:rPr>
+        <w:t>git</w:t>
+      </w:r>
+      <w:proofErr w:type="spellEnd"/>
+      <w:r>
+        <w:rPr>
+          <w:color w:val="4472C4" w:themeColor="accent1"/>
+          <w:lang w:val="es-MX"/>
+        </w:rPr>
+        <w:t xml:space="preserve"> </w:t>
+      </w:r>
       <w:proofErr w:type="gramStart"/>
       <w:r>
         <w:rPr>
           <w:color w:val="4472C4" w:themeColor="accent1"/>
           <w:lang w:val="es-MX"/>
         </w:rPr>
-        <w:t>cd</w:t>
-      </w:r>
-      <w:r>
-        <w:rPr>
-          <w:lang w:val="es-MX"/>
-        </w:rPr>
-        <w:t xml:space="preserve"> :</w:t>
+        <w:t>status</w:t>
       </w:r>
       <w:proofErr w:type="gramEnd"/>
       <w:r>
         <w:rPr>
-          <w:lang w:val="es-MX"/>
-        </w:rPr>
-        <w:t xml:space="preserve"> te lleva al directorio donde </w:t>
-      </w:r>
-      <w:proofErr w:type="spellStart"/>
-      <w:r>
-        <w:rPr>
-          <w:lang w:val="es-MX"/>
-        </w:rPr>
-        <w:t>queres</w:t>
-      </w:r>
-      <w:proofErr w:type="spellEnd"/>
-      <w:r>
-        <w:rPr>
-          <w:lang w:val="es-MX"/>
-        </w:rPr>
-        <w:t xml:space="preserve"> crear el repositorio </w:t>
-      </w:r>
-    </w:p>
-    <w:p>
-      <w:pPr>
-        <w:rPr>
-          <w:lang w:val="es-MX"/>
-        </w:rPr>
-      </w:pPr>
-      <w:proofErr w:type="spellStart"/>
+          <w:color w:val="4472C4" w:themeColor="accent1"/>
+          <w:lang w:val="es-MX"/>
+        </w:rPr>
+        <w:t>:</w:t>
+      </w:r>
+    </w:p>
+    <w:p>
+      <w:pPr>
+        <w:rPr>
+          <w:lang w:val="es-MX"/>
+        </w:rPr>
+      </w:pPr>
+      <w:r>
+        <w:rPr>
+          <w:color w:val="4472C4" w:themeColor="accent1"/>
+          <w:lang w:val="es-MX"/>
+        </w:rPr>
+        <w:t>-</w:t>
+      </w:r>
+      <w:r>
+        <w:rPr>
+          <w:lang w:val="es-MX"/>
+        </w:rPr>
+        <w:t xml:space="preserve"> aquellos nombres que finalizan</w:t>
+      </w:r>
+      <w:r>
+        <w:rPr>
+          <w:lang w:val="es-MX"/>
+        </w:rPr>
+        <w:t xml:space="preserve"> </w:t>
+      </w:r>
+      <w:r>
+        <w:rPr>
+          <w:lang w:val="es-MX"/>
+        </w:rPr>
+        <w:t xml:space="preserve">con un </w:t>
+      </w:r>
+      <w:proofErr w:type="spellStart"/>
+      <w:r>
+        <w:rPr>
+          <w:lang w:val="es-MX"/>
+        </w:rPr>
+        <w:t>slash</w:t>
+      </w:r>
+      <w:proofErr w:type="spellEnd"/>
+      <w:r>
+        <w:rPr>
+          <w:lang w:val="es-MX"/>
+        </w:rPr>
+        <w:t xml:space="preserve"> al final “/ </w:t>
+      </w:r>
       <w:proofErr w:type="gramStart"/>
       <w:r>
         <w:rPr>
-          <w:color w:val="4472C4" w:themeColor="accent1"/>
-          <w:lang w:val="es-MX"/>
-        </w:rPr>
-        <w:t>ls</w:t>
-      </w:r>
-      <w:proofErr w:type="spellEnd"/>
-      <w:r>
-        <w:rPr>
-          <w:lang w:val="es-MX"/>
-        </w:rPr>
-        <w:t xml:space="preserve"> :</w:t>
+          <w:lang w:val="es-MX"/>
+        </w:rPr>
+        <w:t>“ son</w:t>
       </w:r>
       <w:proofErr w:type="gramEnd"/>
       <w:r>
         <w:rPr>
           <w:lang w:val="es-MX"/>
         </w:rPr>
-        <w:t xml:space="preserve"> lista los archivos que hay en el directorio seleccionado</w:t>
-      </w:r>
-    </w:p>
-    <w:p>
-      <w:pPr>
-        <w:rPr>
-          <w:lang w:val="es-MX"/>
-        </w:rPr>
-      </w:pPr>
-      <w:proofErr w:type="spellStart"/>
-      <w:r>
-        <w:rPr>
-          <w:color w:val="4472C4" w:themeColor="accent1"/>
+        <w:t xml:space="preserve"> carpetas:  ejemplo de una carpeta “</w:t>
+      </w:r>
+      <w:r>
+        <w:rPr>
+          <w:color w:val="70AD47" w:themeColor="accent6"/>
+          <w:lang w:val="es-MX"/>
+        </w:rPr>
+        <w:t>nada/</w:t>
+      </w:r>
+      <w:r>
+        <w:rPr>
+          <w:lang w:val="es-MX"/>
+        </w:rPr>
+        <w:t xml:space="preserve"> “</w:t>
+      </w:r>
+    </w:p>
+    <w:p>
+      <w:pPr>
+        <w:rPr>
+          <w:lang w:val="es-MX"/>
+        </w:rPr>
+      </w:pPr>
+      <w:r>
+        <w:rPr>
+          <w:lang w:val="es-MX"/>
+        </w:rPr>
+        <w:t xml:space="preserve">- aquellos nombres que finalizan con punto(.)seguido de la </w:t>
+      </w:r>
+      <w:r>
+        <w:rPr>
+          <w:lang w:val="es-MX"/>
+        </w:rPr>
+        <w:t>extensión</w:t>
+      </w:r>
+      <w:r>
+        <w:rPr>
+          <w:lang w:val="es-MX"/>
+        </w:rPr>
+        <w:t xml:space="preserve"> son archivos.</w:t>
+      </w:r>
+    </w:p>
+    <w:p>
+      <w:pPr>
+        <w:rPr>
+          <w:lang w:val="es-MX"/>
+        </w:rPr>
+      </w:pPr>
+      <w:proofErr w:type="spellStart"/>
+      <w:r>
+        <w:rPr>
+          <w:color w:val="0070C0"/>
           <w:lang w:val="es-MX"/>
         </w:rPr>
         <w:t>git</w:t>
@@ -161,123 +516,265 @@
       <w:proofErr w:type="spellEnd"/>
       <w:r>
         <w:rPr>
-          <w:color w:val="4472C4" w:themeColor="accent1"/>
+          <w:color w:val="0070C0"/>
+          <w:lang w:val="es-MX"/>
+        </w:rPr>
+        <w:t xml:space="preserve"> ignore</w:t>
+      </w:r>
+      <w:r>
+        <w:rPr>
+          <w:lang w:val="es-MX"/>
+        </w:rPr>
+        <w:t xml:space="preserve">:  Sirve para ocultar </w:t>
+      </w:r>
+      <w:r>
+        <w:rPr>
+          <w:lang w:val="es-MX"/>
+        </w:rPr>
+        <w:t>archivos.</w:t>
+      </w:r>
+      <w:r>
+        <w:rPr>
+          <w:lang w:val="es-MX"/>
+        </w:rPr>
+        <w:t xml:space="preserve"> Si no </w:t>
+      </w:r>
+      <w:r>
+        <w:rPr>
+          <w:lang w:val="es-MX"/>
+        </w:rPr>
+        <w:t>quieres</w:t>
+      </w:r>
+      <w:r>
+        <w:rPr>
+          <w:lang w:val="es-MX"/>
+        </w:rPr>
+        <w:t xml:space="preserve"> cargar algunos archivos y que </w:t>
+      </w:r>
+      <w:proofErr w:type="spellStart"/>
+      <w:r>
+        <w:rPr>
+          <w:lang w:val="es-MX"/>
+        </w:rPr>
+        <w:t>git</w:t>
+      </w:r>
+      <w:proofErr w:type="spellEnd"/>
+      <w:r>
+        <w:rPr>
+          <w:lang w:val="es-MX"/>
+        </w:rPr>
+        <w:t xml:space="preserve"> tampoco los reconozca podemos hacer 2 cosas:</w:t>
+      </w:r>
+    </w:p>
+    <w:p>
+      <w:pPr>
+        <w:pStyle w:val="Prrafodelista"/>
+        <w:numPr>
+          <w:ilvl w:val="0"/>
+          <w:numId w:val="1"/>
+        </w:numPr>
+        <w:rPr>
+          <w:lang w:val="es-MX"/>
+        </w:rPr>
+      </w:pPr>
+      <w:r>
+        <w:rPr>
+          <w:lang w:val="es-MX"/>
+        </w:rPr>
+        <w:t>A cada archivo podemos ignorarlo para que no los reconozca (ignore) ya que no tiene sentido o simplemente no queremos que los cargue.</w:t>
+      </w:r>
+    </w:p>
+    <w:p>
+      <w:pPr>
+        <w:pStyle w:val="Prrafodelista"/>
+        <w:numPr>
+          <w:ilvl w:val="0"/>
+          <w:numId w:val="1"/>
+        </w:numPr>
+        <w:rPr>
+          <w:lang w:val="es-MX"/>
+        </w:rPr>
+      </w:pPr>
+      <w:r>
+        <w:rPr>
+          <w:lang w:val="es-MX"/>
+        </w:rPr>
+        <w:t xml:space="preserve">Cuando tenemos 2 o </w:t>
+      </w:r>
+      <w:r>
+        <w:rPr>
+          <w:lang w:val="es-MX"/>
+        </w:rPr>
+        <w:t>más</w:t>
+      </w:r>
+      <w:r>
+        <w:rPr>
+          <w:lang w:val="es-MX"/>
+        </w:rPr>
+        <w:t xml:space="preserve"> archivos </w:t>
+      </w:r>
+      <w:r>
+        <w:rPr>
+          <w:lang w:val="es-MX"/>
+        </w:rPr>
+        <w:t xml:space="preserve">/ carpetas </w:t>
+      </w:r>
+      <w:r>
+        <w:rPr>
+          <w:lang w:val="es-MX"/>
+        </w:rPr>
+        <w:t>a ignorar podemos hacer lo siguiente</w:t>
+      </w:r>
+      <w:r>
+        <w:rPr>
+          <w:lang w:val="es-MX"/>
+        </w:rPr>
+        <w:t xml:space="preserve"> para hacerlo </w:t>
+      </w:r>
+      <w:r>
+        <w:rPr>
+          <w:lang w:val="es-MX"/>
+        </w:rPr>
+        <w:t>más</w:t>
+      </w:r>
+      <w:r>
+        <w:rPr>
           <w:lang w:val="es-MX"/>
         </w:rPr>
         <w:t xml:space="preserve"> </w:t>
       </w:r>
-      <w:proofErr w:type="spellStart"/>
+      <w:r>
+        <w:rPr>
+          <w:lang w:val="es-MX"/>
+        </w:rPr>
+        <w:t>fácil</w:t>
+      </w:r>
+      <w:r>
+        <w:rPr>
+          <w:lang w:val="es-MX"/>
+        </w:rPr>
+        <w:t>: Crear un</w:t>
+      </w:r>
+      <w:r>
+        <w:rPr>
+          <w:lang w:val="es-MX"/>
+        </w:rPr>
+        <w:t xml:space="preserve"> arc</w:t>
+      </w:r>
+      <w:r>
+        <w:rPr>
+          <w:lang w:val="es-MX"/>
+        </w:rPr>
+        <w:t>hivo o carpeta (Según)</w:t>
+      </w:r>
+      <w:r>
+        <w:rPr>
+          <w:lang w:val="es-MX"/>
+        </w:rPr>
+        <w:t xml:space="preserve"> con el siguiente </w:t>
+      </w:r>
       <w:proofErr w:type="gramStart"/>
       <w:r>
         <w:rPr>
-          <w:color w:val="4472C4" w:themeColor="accent1"/>
-          <w:lang w:val="es-MX"/>
-        </w:rPr>
-        <w:t>init</w:t>
-      </w:r>
-      <w:proofErr w:type="spellEnd"/>
-      <w:r>
-        <w:rPr>
-          <w:color w:val="4472C4" w:themeColor="accent1"/>
+          <w:lang w:val="es-MX"/>
+        </w:rPr>
+        <w:t>nombre</w:t>
+      </w:r>
+      <w:r>
+        <w:rPr>
           <w:lang w:val="es-MX"/>
         </w:rPr>
         <w:t xml:space="preserve"> </w:t>
       </w:r>
       <w:r>
         <w:rPr>
-          <w:lang w:val="es-MX"/>
-        </w:rPr>
-        <w:t>:</w:t>
-      </w:r>
+          <w:color w:val="0070C0"/>
+          <w:lang w:val="es-MX"/>
+        </w:rPr>
+        <w:t>.</w:t>
+      </w:r>
+      <w:proofErr w:type="spellStart"/>
+      <w:r>
+        <w:rPr>
+          <w:color w:val="0070C0"/>
+          <w:lang w:val="es-MX"/>
+        </w:rPr>
+        <w:t>gitignore</w:t>
+      </w:r>
+      <w:proofErr w:type="spellEnd"/>
       <w:proofErr w:type="gramEnd"/>
       <w:r>
         <w:rPr>
-          <w:lang w:val="es-MX"/>
-        </w:rPr>
-        <w:t xml:space="preserve"> crea el </w:t>
-      </w:r>
-      <w:proofErr w:type="spellStart"/>
-      <w:r>
-        <w:rPr>
-          <w:lang w:val="es-MX"/>
-        </w:rPr>
-        <w:t>area</w:t>
-      </w:r>
-      <w:proofErr w:type="spellEnd"/>
-      <w:r>
-        <w:rPr>
-          <w:lang w:val="es-MX"/>
-        </w:rPr>
-        <w:t xml:space="preserve"> de trabajo (</w:t>
-      </w:r>
-      <w:r>
-        <w:rPr>
-          <w:lang w:val="es-MX"/>
-        </w:rPr>
-        <w:t>repositorio</w:t>
-      </w:r>
-      <w:r>
-        <w:rPr>
-          <w:lang w:val="es-MX"/>
-        </w:rPr>
-        <w:t>, terminal</w:t>
-      </w:r>
-      <w:r>
-        <w:rPr>
-          <w:lang w:val="es-MX"/>
-        </w:rPr>
-        <w:t xml:space="preserve">) y lo crea </w:t>
-      </w:r>
-      <w:r>
-        <w:rPr>
-          <w:lang w:val="es-MX"/>
-        </w:rPr>
-        <w:t xml:space="preserve"> en </w:t>
-      </w:r>
-      <w:r>
-        <w:rPr>
+          <w:color w:val="0070C0"/>
           <w:lang w:val="es-MX"/>
         </w:rPr>
         <w:t xml:space="preserve"> </w:t>
       </w:r>
       <w:r>
         <w:rPr>
-          <w:lang w:val="es-MX"/>
-        </w:rPr>
-        <w:t>donde estas ubicado</w:t>
-      </w:r>
-      <w:r>
-        <w:rPr>
-          <w:lang w:val="es-MX"/>
-        </w:rPr>
-        <w:t xml:space="preserve"> (</w:t>
-      </w:r>
-      <w:proofErr w:type="spellStart"/>
-      <w:r>
-        <w:rPr>
-          <w:color w:val="4472C4" w:themeColor="accent1"/>
-          <w:lang w:val="es-MX"/>
-        </w:rPr>
-        <w:t>pwd</w:t>
-      </w:r>
-      <w:proofErr w:type="spellEnd"/>
-      <w:r>
-        <w:rPr>
-          <w:lang w:val="es-MX"/>
-        </w:rPr>
-        <w:t>)</w:t>
-      </w:r>
-    </w:p>
-    <w:p>
-      <w:pPr>
-        <w:rPr>
-          <w:lang w:val="es-MX"/>
-        </w:rPr>
-      </w:pPr>
-      <w:proofErr w:type="spellStart"/>
-      <w:r>
-        <w:rPr>
-          <w:color w:val="4472C4" w:themeColor="accent1"/>
+          <w:color w:val="0070C0"/>
+          <w:lang w:val="es-MX"/>
+        </w:rPr>
+        <w:t xml:space="preserve"> </w:t>
+      </w:r>
+      <w:r>
+        <w:rPr>
+          <w:lang w:val="es-MX"/>
+        </w:rPr>
+        <w:t>dentro de ella coloca</w:t>
+      </w:r>
+      <w:r>
+        <w:rPr>
+          <w:lang w:val="es-MX"/>
+        </w:rPr>
+        <w:t>mos el/los nombres de</w:t>
+      </w:r>
+      <w:r>
+        <w:rPr>
+          <w:lang w:val="es-MX"/>
+        </w:rPr>
+        <w:t xml:space="preserve"> todos los archivos</w:t>
+      </w:r>
+      <w:r>
+        <w:rPr>
+          <w:lang w:val="es-MX"/>
+        </w:rPr>
+        <w:t xml:space="preserve"> y/o carpetas</w:t>
+      </w:r>
+      <w:r>
+        <w:rPr>
+          <w:lang w:val="es-MX"/>
+        </w:rPr>
+        <w:t xml:space="preserve"> que queramos </w:t>
+      </w:r>
+      <w:r>
+        <w:rPr>
+          <w:lang w:val="es-MX"/>
+        </w:rPr>
+        <w:t xml:space="preserve">que </w:t>
+      </w:r>
+      <w:r>
+        <w:rPr>
+          <w:lang w:val="es-MX"/>
+        </w:rPr>
+        <w:t>ignor</w:t>
+      </w:r>
+      <w:r>
+        <w:rPr>
+          <w:lang w:val="es-MX"/>
+        </w:rPr>
+        <w:t>e</w:t>
+      </w:r>
+      <w:r>
+        <w:rPr>
+          <w:lang w:val="es-MX"/>
+        </w:rPr>
+        <w:t xml:space="preserve">. Cuando hagamos un </w:t>
+      </w:r>
+      <w:proofErr w:type="spellStart"/>
+      <w:r>
+        <w:rPr>
+          <w:color w:val="2E74B5" w:themeColor="accent5" w:themeShade="BF"/>
           <w:lang w:val="es-MX"/>
         </w:rPr>
         <w:t>git</w:t>
@@ -285,24 +782,76 @@
       <w:proofErr w:type="spellEnd"/>
       <w:r>
         <w:rPr>
-          <w:color w:val="4472C4" w:themeColor="accent1"/>
+          <w:color w:val="2E74B5" w:themeColor="accent5" w:themeShade="BF"/>
+          <w:lang w:val="es-MX"/>
+        </w:rPr>
+        <w:t xml:space="preserve"> status</w:t>
+      </w:r>
+      <w:r>
+        <w:rPr>
+          <w:color w:val="2E74B5" w:themeColor="accent5" w:themeShade="BF"/>
           <w:lang w:val="es-MX"/>
         </w:rPr>
         <w:t xml:space="preserve"> </w:t>
       </w:r>
-      <w:proofErr w:type="spellStart"/>
+      <w:r>
+        <w:rPr>
+          <w:lang w:val="es-MX"/>
+        </w:rPr>
+        <w:t>los archivos que</w:t>
+      </w:r>
+      <w:r>
+        <w:rPr>
+          <w:lang w:val="es-MX"/>
+        </w:rPr>
+        <w:t xml:space="preserve"> nombramos </w:t>
+      </w:r>
+      <w:r>
+        <w:rPr>
+          <w:lang w:val="es-MX"/>
+        </w:rPr>
+        <w:t xml:space="preserve">dentro de </w:t>
+      </w:r>
+      <w:r>
+        <w:rPr>
+          <w:lang w:val="es-MX"/>
+        </w:rPr>
+        <w:t>este archivo</w:t>
+      </w:r>
+      <w:r>
+        <w:rPr>
+          <w:lang w:val="es-MX"/>
+        </w:rPr>
+        <w:t xml:space="preserve"> los </w:t>
+      </w:r>
       <w:proofErr w:type="gramStart"/>
       <w:r>
         <w:rPr>
-          <w:color w:val="4472C4" w:themeColor="accent1"/>
-          <w:lang w:val="es-MX"/>
-        </w:rPr>
-        <w:t>add</w:t>
-      </w:r>
-      <w:proofErr w:type="spellEnd"/>
-      <w:r>
-        <w:rPr>
-          <w:color w:val="4472C4" w:themeColor="accent1"/>
+          <w:lang w:val="es-MX"/>
+        </w:rPr>
+        <w:t>ignorar</w:t>
+      </w:r>
+      <w:r>
+        <w:rPr>
+          <w:lang w:val="es-MX"/>
+        </w:rPr>
+        <w:t>á</w:t>
+      </w:r>
+      <w:proofErr w:type="gramEnd"/>
+      <w:r>
+        <w:rPr>
+          <w:lang w:val="es-MX"/>
+        </w:rPr>
+        <w:t xml:space="preserve"> pero si </w:t>
+      </w:r>
+      <w:r>
+        <w:rPr>
+          <w:lang w:val="es-MX"/>
+        </w:rPr>
+        <w:t>traerá</w:t>
+      </w:r>
+      <w:r>
+        <w:rPr>
           <w:lang w:val="es-MX"/>
         </w:rPr>
         <w:t xml:space="preserve"> </w:t>
@@ -311,83 +860,37 @@
         <w:rPr>
           <w:lang w:val="es-MX"/>
         </w:rPr>
-        <w:t>:</w:t>
-      </w:r>
-      <w:proofErr w:type="gramEnd"/>
-      <w:r>
-        <w:rPr>
-          <w:lang w:val="es-MX"/>
-        </w:rPr>
-        <w:t xml:space="preserve"> seguido del nombre de los archivos , lo agrega a </w:t>
-      </w:r>
-      <w:proofErr w:type="spellStart"/>
-      <w:r>
-        <w:rPr>
-          <w:lang w:val="es-MX"/>
-        </w:rPr>
-        <w:t>staging</w:t>
-      </w:r>
-      <w:proofErr w:type="spellEnd"/>
-      <w:r>
-        <w:rPr>
-          <w:lang w:val="es-MX"/>
-        </w:rPr>
-        <w:t xml:space="preserve"> </w:t>
-      </w:r>
-      <w:proofErr w:type="spellStart"/>
-      <w:r>
-        <w:rPr>
-          <w:lang w:val="es-MX"/>
-        </w:rPr>
-        <w:t>area</w:t>
-      </w:r>
-      <w:proofErr w:type="spellEnd"/>
-    </w:p>
-    <w:p>
-      <w:pPr>
-        <w:rPr>
-          <w:lang w:val="es-MX"/>
-        </w:rPr>
-      </w:pPr>
-      <w:proofErr w:type="spellStart"/>
-      <w:r>
-        <w:rPr>
-          <w:color w:val="4472C4" w:themeColor="accent1"/>
-          <w:lang w:val="es-MX"/>
-        </w:rPr>
-        <w:t>git</w:t>
-      </w:r>
-      <w:proofErr w:type="spellEnd"/>
-      <w:r>
-        <w:rPr>
-          <w:color w:val="4472C4" w:themeColor="accent1"/>
-          <w:lang w:val="es-MX"/>
-        </w:rPr>
-        <w:t xml:space="preserve"> status </w:t>
-      </w:r>
-      <w:r>
-        <w:rPr>
-          <w:lang w:val="es-MX"/>
-        </w:rPr>
-        <w:t xml:space="preserve">: indica </w:t>
-      </w:r>
-      <w:r>
-        <w:rPr>
-          <w:lang w:val="es-MX"/>
-        </w:rPr>
-        <w:t xml:space="preserve">los archivos que tenemos / trabajando y </w:t>
-      </w:r>
-      <w:r>
-        <w:rPr>
-          <w:lang w:val="es-MX"/>
-        </w:rPr>
-        <w:t>el estado de los</w:t>
-      </w:r>
-      <w:r>
-        <w:rPr>
-          <w:lang w:val="es-MX"/>
-        </w:rPr>
-        <w:t xml:space="preserve"> mismos</w:t>
+        <w:t>este archivo</w:t>
+      </w:r>
+      <w:r>
+        <w:rPr>
+          <w:lang w:val="es-MX"/>
+        </w:rPr>
+        <w:t xml:space="preserve"> y para que tampoco</w:t>
+      </w:r>
+      <w:r>
+        <w:rPr>
+          <w:lang w:val="es-MX"/>
+        </w:rPr>
+        <w:t xml:space="preserve"> lo</w:t>
+      </w:r>
+      <w:r>
+        <w:rPr>
+          <w:lang w:val="es-MX"/>
+        </w:rPr>
+        <w:t xml:space="preserve"> traiga hay que hacer </w:t>
+      </w:r>
+      <w:r>
+        <w:rPr>
+          <w:lang w:val="es-MX"/>
+        </w:rPr>
+        <w:t xml:space="preserve">con este archivo </w:t>
+      </w:r>
+      <w:r>
+        <w:rPr>
+          <w:lang w:val="es-MX"/>
+        </w:rPr>
+        <w:t>lo del punto 1</w:t>
       </w:r>
     </w:p>
     <w:p>
@@ -410,42 +913,36 @@
         </w:rPr>
         <w:t xml:space="preserve">para todo el sistema operativo, cada vez que hagamos una </w:t>
       </w:r>
-      <w:proofErr w:type="spellStart"/>
-      <w:r>
-        <w:rPr>
-          <w:lang w:val="es-MX"/>
-        </w:rPr>
-        <w:t>modificacion</w:t>
-      </w:r>
-      <w:proofErr w:type="spellEnd"/>
+      <w:r>
+        <w:rPr>
+          <w:lang w:val="es-MX"/>
+        </w:rPr>
+        <w:t>modificación</w:t>
+      </w:r>
       <w:r>
         <w:rPr>
           <w:lang w:val="es-MX"/>
         </w:rPr>
         <w:t xml:space="preserve"> se necesita indicar quien </w:t>
       </w:r>
-      <w:proofErr w:type="spellStart"/>
-      <w:r>
-        <w:rPr>
-          <w:lang w:val="es-MX"/>
-        </w:rPr>
-        <w:t>esta</w:t>
-      </w:r>
-      <w:proofErr w:type="spellEnd"/>
+      <w:r>
+        <w:rPr>
+          <w:lang w:val="es-MX"/>
+        </w:rPr>
+        <w:t>está</w:t>
+      </w:r>
       <w:r>
         <w:rPr>
           <w:lang w:val="es-MX"/>
         </w:rPr>
         <w:t xml:space="preserve"> haciendo la </w:t>
       </w:r>
-      <w:proofErr w:type="spellStart"/>
-      <w:r>
-        <w:rPr>
-          <w:lang w:val="es-MX"/>
-        </w:rPr>
-        <w:t>configutacion</w:t>
-      </w:r>
-      <w:proofErr w:type="spellEnd"/>
+      <w:r>
+        <w:rPr>
+          <w:lang w:val="es-MX"/>
+        </w:rPr>
+        <w:t>configuración</w:t>
+      </w:r>
     </w:p>
     <w:p>
       <w:pPr>
@@ -666,6 +1163,7 @@
         <w:t xml:space="preserve"> </w:t>
       </w:r>
       <w:proofErr w:type="spellStart"/>
+      <w:proofErr w:type="gramStart"/>
       <w:r>
         <w:rPr>
           <w:color w:val="4472C4" w:themeColor="accent1"/>
@@ -685,7 +1183,14 @@
         <w:rPr>
           <w:lang w:val="es-MX"/>
         </w:rPr>
-        <w:t xml:space="preserve">: realiza el </w:t>
+        <w:t>:</w:t>
+      </w:r>
+      <w:proofErr w:type="gramEnd"/>
+      <w:r>
+        <w:rPr>
+          <w:lang w:val="es-MX"/>
+        </w:rPr>
+        <w:t xml:space="preserve"> realiza el </w:t>
       </w:r>
       <w:proofErr w:type="spellStart"/>
       <w:r>
@@ -747,11 +1252,90 @@
         </w:rPr>
         <w:t>)</w:t>
       </w:r>
-    </w:p>
-    <w:p>
-      <w:pPr>
-        <w:rPr>
-          <w:color w:val="4472C4" w:themeColor="accent1"/>
+      <w:r>
+        <w:rPr>
+          <w:color w:val="4472C4" w:themeColor="accent1"/>
+          <w:lang w:val="es-MX"/>
+        </w:rPr>
+        <w:t xml:space="preserve">. </w:t>
+      </w:r>
+      <w:r>
+        <w:rPr>
+          <w:lang w:val="es-MX"/>
+        </w:rPr>
+        <w:t>Este</w:t>
+      </w:r>
+      <w:r>
+        <w:rPr>
+          <w:color w:val="4472C4" w:themeColor="accent1"/>
+          <w:lang w:val="es-MX"/>
+        </w:rPr>
+        <w:t xml:space="preserve"> </w:t>
+      </w:r>
+      <w:proofErr w:type="spellStart"/>
+      <w:r>
+        <w:rPr>
+          <w:color w:val="4472C4" w:themeColor="accent1"/>
+          <w:lang w:val="es-MX"/>
+        </w:rPr>
+        <w:t>git</w:t>
+      </w:r>
+      <w:proofErr w:type="spellEnd"/>
+      <w:r>
+        <w:rPr>
+          <w:color w:val="4472C4" w:themeColor="accent1"/>
+          <w:lang w:val="es-MX"/>
+        </w:rPr>
+        <w:t xml:space="preserve"> </w:t>
+      </w:r>
+      <w:proofErr w:type="spellStart"/>
+      <w:r>
+        <w:rPr>
+          <w:color w:val="4472C4" w:themeColor="accent1"/>
+          <w:lang w:val="es-MX"/>
+        </w:rPr>
+        <w:t>commit</w:t>
+      </w:r>
+      <w:proofErr w:type="spellEnd"/>
+      <w:r>
+        <w:rPr>
+          <w:color w:val="4472C4" w:themeColor="accent1"/>
+          <w:lang w:val="es-MX"/>
+        </w:rPr>
+        <w:t xml:space="preserve"> </w:t>
+      </w:r>
+      <w:r>
+        <w:rPr>
+          <w:lang w:val="es-MX"/>
+        </w:rPr>
+        <w:t xml:space="preserve">nos lleva al editor de Windows indicado al momento de la </w:t>
+      </w:r>
+      <w:proofErr w:type="gramStart"/>
+      <w:r>
+        <w:rPr>
+          <w:lang w:val="es-MX"/>
+        </w:rPr>
+        <w:t>instalación ,</w:t>
+      </w:r>
+      <w:proofErr w:type="gramEnd"/>
+      <w:r>
+        <w:rPr>
+          <w:lang w:val="es-MX"/>
+        </w:rPr>
+        <w:t xml:space="preserve"> en este caso llamado </w:t>
+      </w:r>
+      <w:proofErr w:type="spellStart"/>
+      <w:r>
+        <w:rPr>
+          <w:lang w:val="es-MX"/>
+        </w:rPr>
+        <w:t>vim</w:t>
+      </w:r>
+      <w:proofErr w:type="spellEnd"/>
+    </w:p>
+    <w:p>
+      <w:pPr>
+        <w:rPr>
           <w:lang w:val="es-MX"/>
         </w:rPr>
       </w:pPr>
@@ -771,13 +1355,27 @@
         <w:rPr>
           <w:lang w:val="es-MX"/>
         </w:rPr>
-        <w:t>car los cambios y guardarlos</w:t>
-      </w:r>
-      <w:r>
-        <w:rPr>
-          <w:lang w:val="es-MX"/>
-        </w:rPr>
-        <w:t xml:space="preserve"> , para ingresar este texto debemos presionamos la “ </w:t>
+        <w:t xml:space="preserve">car los cambios y </w:t>
+      </w:r>
+      <w:proofErr w:type="gramStart"/>
+      <w:r>
+        <w:rPr>
+          <w:lang w:val="es-MX"/>
+        </w:rPr>
+        <w:t>guardarlos</w:t>
+      </w:r>
+      <w:r>
+        <w:rPr>
+          <w:lang w:val="es-MX"/>
+        </w:rPr>
+        <w:t xml:space="preserve"> ,</w:t>
+      </w:r>
+      <w:proofErr w:type="gramEnd"/>
+      <w:r>
+        <w:rPr>
+          <w:lang w:val="es-MX"/>
+        </w:rPr>
+        <w:t xml:space="preserve"> para ingresar este texto debemos presionamos la “ </w:t>
       </w:r>
       <w:r>
         <w:rPr>
@@ -852,7 +1450,21 @@
         <w:rPr>
           <w:lang w:val="es-MX"/>
         </w:rPr>
-        <w:t xml:space="preserve"> y grabar los cambios , para ello presionamos “</w:t>
+        <w:t xml:space="preserve"> y grabar los </w:t>
+      </w:r>
+      <w:proofErr w:type="gramStart"/>
+      <w:r>
+        <w:rPr>
+          <w:lang w:val="es-MX"/>
+        </w:rPr>
+        <w:t>cambios ,</w:t>
+      </w:r>
+      <w:proofErr w:type="gramEnd"/>
+      <w:r>
+        <w:rPr>
+          <w:lang w:val="es-MX"/>
+        </w:rPr>
+        <w:t xml:space="preserve"> para ello presionamos “</w:t>
       </w:r>
       <w:r>
         <w:rPr>
@@ -910,8 +1522,83 @@
         </w:rPr>
         <w:t>))</w:t>
       </w:r>
-      <w:bookmarkStart w:id="0" w:name="_GoBack"/>
-      <w:bookmarkEnd w:id="0"/>
+    </w:p>
+    <w:p>
+      <w:pPr>
+        <w:rPr>
+          <w:color w:val="4472C4" w:themeColor="accent1"/>
+          <w:lang w:val="es-MX"/>
+        </w:rPr>
+      </w:pPr>
+      <w:r>
+        <w:rPr>
+          <w:color w:val="4472C4" w:themeColor="accent1"/>
+          <w:lang w:val="es-MX"/>
+        </w:rPr>
+        <w:t xml:space="preserve">Git </w:t>
+      </w:r>
+      <w:proofErr w:type="spellStart"/>
+      <w:r>
+        <w:rPr>
+          <w:color w:val="4472C4" w:themeColor="accent1"/>
+          <w:lang w:val="es-MX"/>
+        </w:rPr>
+        <w:t>commit</w:t>
+      </w:r>
+      <w:proofErr w:type="spellEnd"/>
+      <w:r>
+        <w:rPr>
+          <w:color w:val="4472C4" w:themeColor="accent1"/>
+          <w:lang w:val="es-MX"/>
+        </w:rPr>
+        <w:t xml:space="preserve"> – m</w:t>
+      </w:r>
+      <w:r>
+        <w:rPr>
+          <w:lang w:val="es-MX"/>
+        </w:rPr>
+        <w:t xml:space="preserve"> </w:t>
+      </w:r>
+      <w:proofErr w:type="gramStart"/>
+      <w:r>
+        <w:rPr>
+          <w:lang w:val="es-MX"/>
+        </w:rPr>
+        <w:t>“ el</w:t>
+      </w:r>
+      <w:proofErr w:type="gramEnd"/>
+      <w:r>
+        <w:rPr>
+          <w:lang w:val="es-MX"/>
+        </w:rPr>
+        <w:t xml:space="preserve"> </w:t>
+      </w:r>
+      <w:r>
+        <w:rPr>
+          <w:lang w:val="es-MX"/>
+        </w:rPr>
+        <w:t>mensaje</w:t>
+      </w:r>
+      <w:r>
+        <w:rPr>
+          <w:lang w:val="es-MX"/>
+        </w:rPr>
+        <w:t xml:space="preserve"> del </w:t>
+      </w:r>
+      <w:proofErr w:type="spellStart"/>
+      <w:r>
+        <w:rPr>
+          <w:lang w:val="es-MX"/>
+        </w:rPr>
+        <w:t>commit</w:t>
+      </w:r>
+      <w:proofErr w:type="spellEnd"/>
+      <w:r>
+        <w:rPr>
+          <w:lang w:val="es-MX"/>
+        </w:rPr>
+        <w:t>” ( esto es como un atajo ya que no nos abre el editor de Windows y por lo tanto es mas rápido)</w:t>
+      </w:r>
     </w:p>
     <w:p>
       <w:pPr>
@@ -922,14 +1609,56 @@
           <w:lang w:val="es-MX"/>
         </w:rPr>
       </w:pPr>
-      <w:proofErr w:type="spellStart"/>
-      <w:r>
-        <w:rPr>
-          <w:lang w:val="es-MX"/>
-        </w:rPr>
-        <w:t>Desacer</w:t>
-      </w:r>
-      <w:proofErr w:type="spellEnd"/>
+      <w:r>
+        <w:rPr>
+          <w:color w:val="4472C4" w:themeColor="accent1"/>
+          <w:lang w:val="es-MX"/>
+        </w:rPr>
+        <w:t xml:space="preserve">Git </w:t>
+      </w:r>
+      <w:proofErr w:type="spellStart"/>
+      <w:proofErr w:type="gramStart"/>
+      <w:r>
+        <w:rPr>
+          <w:color w:val="4472C4" w:themeColor="accent1"/>
+          <w:lang w:val="es-MX"/>
+        </w:rPr>
+        <w:t>checkout</w:t>
+      </w:r>
+      <w:proofErr w:type="spellEnd"/>
+      <w:r>
+        <w:rPr>
+          <w:lang w:val="es-MX"/>
+        </w:rPr>
+        <w:t xml:space="preserve">  </w:t>
+      </w:r>
+      <w:r>
+        <w:rPr>
+          <w:color w:val="4472C4" w:themeColor="accent1"/>
+          <w:lang w:val="es-MX"/>
+        </w:rPr>
+        <w:t>-</w:t>
+      </w:r>
+      <w:proofErr w:type="gramEnd"/>
+      <w:r>
+        <w:rPr>
+          <w:color w:val="4472C4" w:themeColor="accent1"/>
+          <w:lang w:val="es-MX"/>
+        </w:rPr>
+        <w:t xml:space="preserve"> - </w:t>
+      </w:r>
+      <w:r>
+        <w:rPr>
+          <w:lang w:val="es-MX"/>
+        </w:rPr>
+        <w:t>el nombre del archivo</w:t>
+      </w:r>
+      <w:r>
+        <w:rPr>
+          <w:lang w:val="es-MX"/>
+        </w:rPr>
+        <w:t>: Deshacer</w:t>
+      </w:r>
       <w:r>
         <w:rPr>
           <w:lang w:val="es-MX"/>
@@ -946,50 +1675,6 @@
           <w:lang w:val="es-MX"/>
         </w:rPr>
       </w:pPr>
-      <w:r>
-        <w:rPr>
-          <w:color w:val="4472C4" w:themeColor="accent1"/>
-          <w:lang w:val="es-MX"/>
-        </w:rPr>
-        <w:t xml:space="preserve">Git </w:t>
-      </w:r>
-      <w:proofErr w:type="spellStart"/>
-      <w:proofErr w:type="gramStart"/>
-      <w:r>
-        <w:rPr>
-          <w:color w:val="4472C4" w:themeColor="accent1"/>
-          <w:lang w:val="es-MX"/>
-        </w:rPr>
-        <w:t>checkout</w:t>
-      </w:r>
-      <w:proofErr w:type="spellEnd"/>
-      <w:r>
-        <w:rPr>
-          <w:lang w:val="es-MX"/>
-        </w:rPr>
-        <w:t xml:space="preserve">  </w:t>
-      </w:r>
-      <w:r>
-        <w:rPr>
-          <w:color w:val="4472C4" w:themeColor="accent1"/>
-          <w:lang w:val="es-MX"/>
-        </w:rPr>
-        <w:t>-</w:t>
-      </w:r>
-      <w:proofErr w:type="gramEnd"/>
-      <w:r>
-        <w:rPr>
-          <w:color w:val="4472C4" w:themeColor="accent1"/>
-          <w:lang w:val="es-MX"/>
-        </w:rPr>
-        <w:t xml:space="preserve"> - </w:t>
-      </w:r>
-      <w:r>
-        <w:rPr>
-          <w:lang w:val="es-MX"/>
-        </w:rPr>
-        <w:t>el nombre del archivo</w:t>
-      </w:r>
     </w:p>
     <w:p>
       <w:pPr>
@@ -1002,18 +1687,53 @@
       </w:pPr>
       <w:r>
         <w:rPr>
+          <w:color w:val="4472C4" w:themeColor="accent1"/>
+          <w:lang w:val="es-MX"/>
+        </w:rPr>
+        <w:t xml:space="preserve">Git </w:t>
+      </w:r>
+      <w:proofErr w:type="spellStart"/>
+      <w:r>
+        <w:rPr>
+          <w:color w:val="4472C4" w:themeColor="accent1"/>
+          <w:lang w:val="es-MX"/>
+        </w:rPr>
+        <w:t>diff</w:t>
+      </w:r>
+      <w:proofErr w:type="spellEnd"/>
+      <w:r>
+        <w:rPr>
+          <w:color w:val="4472C4" w:themeColor="accent1"/>
+          <w:lang w:val="es-MX"/>
+        </w:rPr>
+        <w:t xml:space="preserve"> </w:t>
+      </w:r>
+      <w:r>
+        <w:rPr>
+          <w:lang w:val="es-MX"/>
+        </w:rPr>
+        <w:t xml:space="preserve">nombre del </w:t>
+      </w:r>
+      <w:r>
+        <w:rPr>
+          <w:lang w:val="es-MX"/>
+        </w:rPr>
+        <w:t xml:space="preserve">archivo: </w:t>
+      </w:r>
+      <w:r>
+        <w:rPr>
           <w:lang w:val="es-MX"/>
         </w:rPr>
         <w:t xml:space="preserve">Ver </w:t>
       </w:r>
-      <w:proofErr w:type="gramStart"/>
-      <w:r>
-        <w:rPr>
-          <w:lang w:val="es-MX"/>
-        </w:rPr>
-        <w:t>las diferencia</w:t>
-      </w:r>
-      <w:proofErr w:type="gramEnd"/>
+      <w:bookmarkStart w:id="0" w:name="_GoBack"/>
+      <w:bookmarkEnd w:id="0"/>
+      <w:r>
+        <w:rPr>
+          <w:lang w:val="es-MX"/>
+        </w:rPr>
+        <w:t>las diferencias</w:t>
+      </w:r>
       <w:r>
         <w:rPr>
           <w:lang w:val="es-MX"/>
@@ -1030,25 +1750,23 @@
           <w:lang w:val="es-MX"/>
         </w:rPr>
       </w:pPr>
-      <w:r>
-        <w:rPr>
-          <w:color w:val="4472C4" w:themeColor="accent1"/>
-          <w:lang w:val="es-MX"/>
-        </w:rPr>
-        <w:t xml:space="preserve">Git </w:t>
-      </w:r>
-      <w:proofErr w:type="spellStart"/>
-      <w:r>
-        <w:rPr>
-          <w:color w:val="4472C4" w:themeColor="accent1"/>
-          <w:lang w:val="es-MX"/>
-        </w:rPr>
-        <w:t>diff</w:t>
-      </w:r>
-      <w:proofErr w:type="spellEnd"/>
-      <w:r>
-        <w:rPr>
-          <w:color w:val="4472C4" w:themeColor="accent1"/>
+    </w:p>
+    <w:p>
+      <w:pPr>
+        <w:rPr>
+          <w:lang w:val="es-MX"/>
+        </w:rPr>
+      </w:pPr>
+      <w:r>
+        <w:rPr>
+          <w:color w:val="0070C0"/>
+          <w:lang w:val="es-MX"/>
+        </w:rPr>
+        <w:t>Git log</w:t>
+      </w:r>
+      <w:r>
+        <w:rPr>
+          <w:color w:val="0070C0"/>
           <w:lang w:val="es-MX"/>
         </w:rPr>
         <w:t xml:space="preserve"> </w:t>
@@ -1057,18 +1775,22 @@
         <w:rPr>
           <w:lang w:val="es-MX"/>
         </w:rPr>
-        <w:t>nombre del archivo</w:t>
-      </w:r>
-    </w:p>
-    <w:p>
-      <w:pPr>
-        <w:tabs>
-          <w:tab w:val="left" w:pos="5610"/>
-        </w:tabs>
-        <w:rPr>
-          <w:lang w:val="es-MX"/>
-        </w:rPr>
-      </w:pPr>
+        <w:t>nos</w:t>
+      </w:r>
+      <w:r>
+        <w:rPr>
+          <w:lang w:val="es-MX"/>
+        </w:rPr>
+        <w:t xml:space="preserve"> trae el historial de </w:t>
+      </w:r>
+      <w:proofErr w:type="spellStart"/>
+      <w:r>
+        <w:rPr>
+          <w:lang w:val="es-MX"/>
+        </w:rPr>
+        <w:t>commit</w:t>
+      </w:r>
+      <w:proofErr w:type="spellEnd"/>
     </w:p>
     <w:p>
       <w:pPr>
@@ -1085,6 +1807,103 @@
     </w:sectPr>
   </w:body>
 </w:document>
+</file>
+
+<file path=word/numbering.xml><?xml version="1.0" encoding="utf-8"?>
+<w:numbering xmlns:wpc="http://schemas.microsoft.com/office/word/2010/wordprocessingCanvas" xmlns:cx="http://schemas.microsoft.com/office/drawing/2014/chartex" xmlns:cx1="http://schemas.microsoft.com/office/drawing/2015/9/8/chartex" xmlns:cx2="http://schemas.microsoft.com/office/drawing/2015/10/21/chartex" xmlns:cx3="http://schemas.microsoft.com/office/drawing/2016/5/9/chartex" xmlns:cx4="http://schemas.microsoft.com/office/drawing/2016/5/10/chartex" xmlns:cx5="http://schemas.microsoft.com/office/drawing/2016/5/11/chartex" xmlns:cx6="http://schemas.microsoft.com/office/drawing/2016/5/12/chartex" xmlns:cx7="http://schemas.microsoft.com/office/drawing/2016/5/13/chartex" xmlns:cx8="http://schemas.microsoft.com/office/drawing/2016/5/14/chartex" xmlns:mc="http://schemas.openxmlformats.org/markup-compatibility/2006" xmlns:aink="http://schemas.microsoft.com/office/drawing/2016/ink" xmlns:am3d="http://schemas.microsoft.com/office/drawing/2017/model3d" xmlns:o="urn:schemas-microsoft-com:office:office" xmlns:r="http://schemas.openxmlformats.org/officeDocument/2006/relationships" xmlns:m="http://schemas.openxmlformats.org/officeDocument/2006/math" xmlns:v="urn:schemas-microsoft-com:vml" xmlns:wp14="http://schemas.microsoft.com/office/word/2010/wordprocessingDrawing" xmlns:wp="http://schemas.openxmlformats.org/drawingml/2006/wordprocessingDrawing" xmlns:w10="urn:schemas-microsoft-com:office:word" xmlns:w="http://schemas.openxmlformats.org/wordprocessingml/2006/main" xmlns:w14="http://schemas.microsoft.com/office/word/2010/wordml" xmlns:w15="http://schemas.microsoft.com/office/word/2012/wordml" xmlns:w16cid="http://schemas.microsoft.com/office/word/2016/wordml/cid" xmlns:w16se="http://schemas.microsoft.com/office/word/2015/wordml/symex" xmlns:wpg="http://schemas.microsoft.com/office/word/2010/wordprocessingGroup" xmlns:wpi="http://schemas.microsoft.com/office/word/2010/wordprocessingInk" xmlns:wne="http://schemas.microsoft.com/office/word/2006/wordml" xmlns:wps="http://schemas.microsoft.com/office/word/2010/wordprocessingShape" mc:Ignorable="w14 w15 w16se w16cid wp14">
+  <w:abstractNum w:abstractNumId="0" w15:restartNumberingAfterBreak="0">
+    <w:nsid w:val="5EBE63BB"/>
+    <w:multiLevelType w:val="hybridMultilevel"/>
+    <w:tmpl w:val="71287674"/>
+    <w:lvl w:ilvl="0" w:tplc="BFB4DCC0">
+      <w:start w:val="1"/>
+      <w:numFmt w:val="decimal"/>
+      <w:lvlText w:val="%1-"/>
+      <w:lvlJc w:val="left"/>
+      <w:pPr>
+        <w:ind w:left="720" w:hanging="360"/>
+      </w:pPr>
+      <w:rPr>
+        <w:rFonts w:hint="default"/>
+      </w:rPr>
+    </w:lvl>
+    <w:lvl w:ilvl="1" w:tplc="2C0A0019" w:tentative="1">
+      <w:start w:val="1"/>
+      <w:numFmt w:val="lowerLetter"/>
+      <w:lvlText w:val="%2."/>
+      <w:lvlJc w:val="left"/>
+      <w:pPr>
+        <w:ind w:left="1440" w:hanging="360"/>
+      </w:pPr>
+    </w:lvl>
+    <w:lvl w:ilvl="2" w:tplc="2C0A001B" w:tentative="1">
+      <w:start w:val="1"/>
+      <w:numFmt w:val="lowerRoman"/>
+      <w:lvlText w:val="%3."/>
+      <w:lvlJc w:val="right"/>
+      <w:pPr>
+        <w:ind w:left="2160" w:hanging="180"/>
+      </w:pPr>
+    </w:lvl>
+    <w:lvl w:ilvl="3" w:tplc="2C0A000F" w:tentative="1">
+      <w:start w:val="1"/>
+      <w:numFmt w:val="decimal"/>
+      <w:lvlText w:val="%4."/>
+      <w:lvlJc w:val="left"/>
+      <w:pPr>
+        <w:ind w:left="2880" w:hanging="360"/>
+      </w:pPr>
+    </w:lvl>
+    <w:lvl w:ilvl="4" w:tplc="2C0A0019" w:tentative="1">
+      <w:start w:val="1"/>
+      <w:numFmt w:val="lowerLetter"/>
+      <w:lvlText w:val="%5."/>
+      <w:lvlJc w:val="left"/>
+      <w:pPr>
+        <w:ind w:left="3600" w:hanging="360"/>
+      </w:pPr>
+    </w:lvl>
+    <w:lvl w:ilvl="5" w:tplc="2C0A001B" w:tentative="1">
+      <w:start w:val="1"/>
+      <w:numFmt w:val="lowerRoman"/>
+      <w:lvlText w:val="%6."/>
+      <w:lvlJc w:val="right"/>
+      <w:pPr>
+        <w:ind w:left="4320" w:hanging="180"/>
+      </w:pPr>
+    </w:lvl>
+    <w:lvl w:ilvl="6" w:tplc="2C0A000F" w:tentative="1">
+      <w:start w:val="1"/>
+      <w:numFmt w:val="decimal"/>
+      <w:lvlText w:val="%7."/>
+      <w:lvlJc w:val="left"/>
+      <w:pPr>
+        <w:ind w:left="5040" w:hanging="360"/>
+      </w:pPr>
+    </w:lvl>
+    <w:lvl w:ilvl="7" w:tplc="2C0A0019" w:tentative="1">
+      <w:start w:val="1"/>
+      <w:numFmt w:val="lowerLetter"/>
+      <w:lvlText w:val="%8."/>
+      <w:lvlJc w:val="left"/>
+      <w:pPr>
+        <w:ind w:left="5760" w:hanging="360"/>
+      </w:pPr>
+    </w:lvl>
+    <w:lvl w:ilvl="8" w:tplc="2C0A001B" w:tentative="1">
+      <w:start w:val="1"/>
+      <w:numFmt w:val="lowerRoman"/>
+      <w:lvlText w:val="%9."/>
+      <w:lvlJc w:val="right"/>
+      <w:pPr>
+        <w:ind w:left="6480" w:hanging="180"/>
+      </w:pPr>
+    </w:lvl>
+  </w:abstractNum>
+  <w:num w:numId="1">
+    <w:abstractNumId w:val="0"/>
+  </w:num>
+</w:numbering>
 </file>
 
 <file path=word/styles.xml><?xml version="1.0" encoding="utf-8"?>
@@ -1512,6 +2331,17 @@
     <w:semiHidden/>
     <w:unhideWhenUsed/>
   </w:style>
+  <w:style w:type="paragraph" w:styleId="Prrafodelista">
+    <w:name w:val="List Paragraph"/>
+    <w:basedOn w:val="Normal"/>
+    <w:uiPriority w:val="34"/>
+    <w:qFormat/>
+    <w:rsid w:val="0018685D"/>
+    <w:pPr>
+      <w:ind w:left="720"/>
+      <w:contextualSpacing/>
+    </w:pPr>
+  </w:style>
 </w:styles>
 </file>
 

</xml_diff>

<commit_message>
actualizacion de read git docx
</commit_message>
<xml_diff>
--- a/Read Git.docx
+++ b/Read Git.docx
@@ -246,13 +246,41 @@
         <w:rPr>
           <w:lang w:val="es-MX"/>
         </w:rPr>
-        <w:t xml:space="preserve">: seguido del nombre de los </w:t>
-      </w:r>
-      <w:r>
-        <w:rPr>
-          <w:lang w:val="es-MX"/>
-        </w:rPr>
-        <w:t>archivos,</w:t>
+        <w:t xml:space="preserve">: seguido del </w:t>
+      </w:r>
+      <w:proofErr w:type="gramStart"/>
+      <w:r>
+        <w:rPr>
+          <w:lang w:val="es-MX"/>
+        </w:rPr>
+        <w:t xml:space="preserve">nombre </w:t>
+      </w:r>
+      <w:r>
+        <w:rPr>
+          <w:lang w:val="es-MX"/>
+        </w:rPr>
+        <w:t xml:space="preserve"> del</w:t>
+      </w:r>
+      <w:proofErr w:type="gramEnd"/>
+      <w:r>
+        <w:rPr>
+          <w:lang w:val="es-MX"/>
+        </w:rPr>
+        <w:t xml:space="preserve"> </w:t>
+      </w:r>
+      <w:proofErr w:type="spellStart"/>
+      <w:r>
+        <w:rPr>
+          <w:lang w:val="es-MX"/>
+        </w:rPr>
+        <w:t>arcchivo</w:t>
+      </w:r>
+      <w:proofErr w:type="spellEnd"/>
+      <w:r>
+        <w:rPr>
+          <w:lang w:val="es-MX"/>
+        </w:rPr>
+        <w:t>,</w:t>
       </w:r>
       <w:r>
         <w:rPr>
@@ -303,12 +331,87 @@
         </w:rPr>
         <w:t xml:space="preserve"> </w:t>
       </w:r>
+      <w:proofErr w:type="spellStart"/>
       <w:proofErr w:type="gramStart"/>
       <w:r>
         <w:rPr>
           <w:color w:val="4472C4" w:themeColor="accent1"/>
           <w:lang w:val="es-MX"/>
         </w:rPr>
+        <w:t>add</w:t>
+      </w:r>
+      <w:proofErr w:type="spellEnd"/>
+      <w:r>
+        <w:rPr>
+          <w:color w:val="4472C4" w:themeColor="accent1"/>
+          <w:lang w:val="es-MX"/>
+        </w:rPr>
+        <w:t xml:space="preserve"> .</w:t>
+      </w:r>
+      <w:proofErr w:type="gramEnd"/>
+      <w:r>
+        <w:rPr>
+          <w:color w:val="4472C4" w:themeColor="accent1"/>
+          <w:lang w:val="es-MX"/>
+        </w:rPr>
+        <w:t xml:space="preserve"> </w:t>
+      </w:r>
+      <w:r>
+        <w:rPr>
+          <w:lang w:val="es-MX"/>
+        </w:rPr>
+        <w:t xml:space="preserve">: para agregar todos los archivos masivamente , lo agrega a </w:t>
+      </w:r>
+      <w:proofErr w:type="spellStart"/>
+      <w:r>
+        <w:rPr>
+          <w:lang w:val="es-MX"/>
+        </w:rPr>
+        <w:t>staging</w:t>
+      </w:r>
+      <w:proofErr w:type="spellEnd"/>
+      <w:r>
+        <w:rPr>
+          <w:lang w:val="es-MX"/>
+        </w:rPr>
+        <w:t xml:space="preserve"> área</w:t>
+      </w:r>
+    </w:p>
+    <w:p>
+      <w:pPr>
+        <w:rPr>
+          <w:lang w:val="es-MX"/>
+        </w:rPr>
+      </w:pPr>
+    </w:p>
+    <w:p>
+      <w:pPr>
+        <w:rPr>
+          <w:lang w:val="es-MX"/>
+        </w:rPr>
+      </w:pPr>
+      <w:proofErr w:type="spellStart"/>
+      <w:r>
+        <w:rPr>
+          <w:color w:val="4472C4" w:themeColor="accent1"/>
+          <w:lang w:val="es-MX"/>
+        </w:rPr>
+        <w:t>git</w:t>
+      </w:r>
+      <w:proofErr w:type="spellEnd"/>
+      <w:r>
+        <w:rPr>
+          <w:color w:val="4472C4" w:themeColor="accent1"/>
+          <w:lang w:val="es-MX"/>
+        </w:rPr>
+        <w:t xml:space="preserve"> </w:t>
+      </w:r>
+      <w:proofErr w:type="gramStart"/>
+      <w:r>
+        <w:rPr>
+          <w:color w:val="4472C4" w:themeColor="accent1"/>
+          <w:lang w:val="es-MX"/>
+        </w:rPr>
         <w:t>status</w:t>
       </w:r>
       <w:proofErr w:type="gramEnd"/>
@@ -354,19 +457,7 @@
         <w:rPr>
           <w:lang w:val="es-MX"/>
         </w:rPr>
-        <w:t>L</w:t>
-      </w:r>
-      <w:r>
-        <w:rPr>
-          <w:lang w:val="es-MX"/>
-        </w:rPr>
-        <w:t>uego</w:t>
-      </w:r>
-      <w:r>
-        <w:rPr>
-          <w:lang w:val="es-MX"/>
-        </w:rPr>
-        <w:t xml:space="preserve"> de un </w:t>
+        <w:t xml:space="preserve">Luego de un </w:t>
       </w:r>
       <w:proofErr w:type="spellStart"/>
       <w:r>
@@ -418,13 +509,7 @@
         <w:rPr>
           <w:lang w:val="es-MX"/>
         </w:rPr>
-        <w:t xml:space="preserve"> aquellos nombres que finalizan</w:t>
-      </w:r>
-      <w:r>
-        <w:rPr>
-          <w:lang w:val="es-MX"/>
-        </w:rPr>
-        <w:t xml:space="preserve"> </w:t>
+        <w:t xml:space="preserve"> aquellos nombres que finalizan </w:t>
       </w:r>
       <w:r>
         <w:rPr>
@@ -1657,13 +1742,7 @@
         <w:rPr>
           <w:lang w:val="es-MX"/>
         </w:rPr>
-        <w:t>: Deshacer</w:t>
-      </w:r>
-      <w:r>
-        <w:rPr>
-          <w:lang w:val="es-MX"/>
-        </w:rPr>
-        <w:t xml:space="preserve"> cambios en un archivo:</w:t>
+        <w:t>: Deshacer cambios en un archivo:</w:t>
       </w:r>
     </w:p>
     <w:p>
@@ -1718,27 +1797,7 @@
         <w:rPr>
           <w:lang w:val="es-MX"/>
         </w:rPr>
-        <w:t xml:space="preserve">archivo: </w:t>
-      </w:r>
-      <w:r>
-        <w:rPr>
-          <w:lang w:val="es-MX"/>
-        </w:rPr>
-        <w:t xml:space="preserve">Ver </w:t>
-      </w:r>
-      <w:bookmarkStart w:id="0" w:name="_GoBack"/>
-      <w:bookmarkEnd w:id="0"/>
-      <w:r>
-        <w:rPr>
-          <w:lang w:val="es-MX"/>
-        </w:rPr>
-        <w:t>las diferencias</w:t>
-      </w:r>
-      <w:r>
-        <w:rPr>
-          <w:lang w:val="es-MX"/>
-        </w:rPr>
-        <w:t xml:space="preserve"> entre lo ya cargado y lo modificado:</w:t>
+        <w:t>archivo: Ver las diferencias entre lo ya cargado y lo modificado:</w:t>
       </w:r>
     </w:p>
     <w:p>
@@ -1791,6 +1850,1556 @@
         <w:t>commit</w:t>
       </w:r>
       <w:proofErr w:type="spellEnd"/>
+    </w:p>
+    <w:p>
+      <w:pPr>
+        <w:rPr>
+          <w:lang w:val="es-MX"/>
+        </w:rPr>
+      </w:pPr>
+      <w:r>
+        <w:rPr>
+          <w:lang w:val="es-MX"/>
+        </w:rPr>
+        <w:t>Crear versiones /ramas</w:t>
+      </w:r>
+    </w:p>
+    <w:p>
+      <w:pPr>
+        <w:rPr>
+          <w:lang w:val="es-MX"/>
+        </w:rPr>
+      </w:pPr>
+      <w:r>
+        <w:rPr>
+          <w:color w:val="4472C4" w:themeColor="accent1"/>
+          <w:lang w:val="es-MX"/>
+        </w:rPr>
+        <w:t xml:space="preserve">Git </w:t>
+      </w:r>
+      <w:proofErr w:type="gramStart"/>
+      <w:r>
+        <w:rPr>
+          <w:color w:val="4472C4" w:themeColor="accent1"/>
+          <w:lang w:val="es-MX"/>
+        </w:rPr>
+        <w:t>Branch</w:t>
+      </w:r>
+      <w:r>
+        <w:rPr>
+          <w:lang w:val="es-MX"/>
+        </w:rPr>
+        <w:t xml:space="preserve"> :</w:t>
+      </w:r>
+      <w:proofErr w:type="gramEnd"/>
+      <w:r>
+        <w:rPr>
+          <w:lang w:val="es-MX"/>
+        </w:rPr>
+        <w:t xml:space="preserve"> indica en que versión estamos posicionados</w:t>
+      </w:r>
+    </w:p>
+    <w:p>
+      <w:pPr>
+        <w:rPr>
+          <w:lang w:val="es-MX"/>
+        </w:rPr>
+      </w:pPr>
+      <w:r>
+        <w:rPr>
+          <w:color w:val="4472C4" w:themeColor="accent1"/>
+          <w:lang w:val="es-MX"/>
+        </w:rPr>
+        <w:t>Git Br</w:t>
+      </w:r>
+      <w:r>
+        <w:rPr>
+          <w:color w:val="4472C4" w:themeColor="accent1"/>
+          <w:lang w:val="es-MX"/>
+        </w:rPr>
+        <w:t>a</w:t>
+      </w:r>
+      <w:r>
+        <w:rPr>
+          <w:color w:val="4472C4" w:themeColor="accent1"/>
+          <w:lang w:val="es-MX"/>
+        </w:rPr>
+        <w:t xml:space="preserve">nch + </w:t>
+      </w:r>
+      <w:proofErr w:type="gramStart"/>
+      <w:r>
+        <w:rPr>
+          <w:color w:val="4472C4" w:themeColor="accent1"/>
+          <w:lang w:val="es-MX"/>
+        </w:rPr>
+        <w:t xml:space="preserve">nombre </w:t>
+      </w:r>
+      <w:r>
+        <w:rPr>
+          <w:lang w:val="es-MX"/>
+        </w:rPr>
+        <w:t>:</w:t>
+      </w:r>
+      <w:proofErr w:type="gramEnd"/>
+      <w:r>
+        <w:rPr>
+          <w:lang w:val="es-MX"/>
+        </w:rPr>
+        <w:t xml:space="preserve"> crea la nueva versión / rama</w:t>
+      </w:r>
+    </w:p>
+    <w:p>
+      <w:pPr>
+        <w:rPr>
+          <w:lang w:val="es-MX"/>
+        </w:rPr>
+      </w:pPr>
+      <w:r>
+        <w:rPr>
+          <w:color w:val="4472C4" w:themeColor="accent1"/>
+          <w:lang w:val="es-MX"/>
+        </w:rPr>
+        <w:t xml:space="preserve">Git </w:t>
+      </w:r>
+      <w:proofErr w:type="spellStart"/>
+      <w:r>
+        <w:rPr>
+          <w:color w:val="4472C4" w:themeColor="accent1"/>
+          <w:lang w:val="es-MX"/>
+        </w:rPr>
+        <w:t>checkout</w:t>
+      </w:r>
+      <w:proofErr w:type="spellEnd"/>
+      <w:r>
+        <w:rPr>
+          <w:color w:val="4472C4" w:themeColor="accent1"/>
+          <w:lang w:val="es-MX"/>
+        </w:rPr>
+        <w:t xml:space="preserve"> + </w:t>
+      </w:r>
+      <w:proofErr w:type="gramStart"/>
+      <w:r>
+        <w:rPr>
+          <w:color w:val="4472C4" w:themeColor="accent1"/>
+          <w:lang w:val="es-MX"/>
+        </w:rPr>
+        <w:t>nombre  de</w:t>
+      </w:r>
+      <w:proofErr w:type="gramEnd"/>
+      <w:r>
+        <w:rPr>
+          <w:color w:val="4472C4" w:themeColor="accent1"/>
+          <w:lang w:val="es-MX"/>
+        </w:rPr>
+        <w:t xml:space="preserve"> la rama</w:t>
+      </w:r>
+      <w:r>
+        <w:rPr>
+          <w:color w:val="4472C4" w:themeColor="accent1"/>
+          <w:lang w:val="es-MX"/>
+        </w:rPr>
+        <w:t xml:space="preserve"> </w:t>
+      </w:r>
+      <w:r>
+        <w:rPr>
+          <w:lang w:val="es-MX"/>
+        </w:rPr>
+        <w:t>:</w:t>
+      </w:r>
+      <w:r>
+        <w:rPr>
+          <w:lang w:val="es-MX"/>
+        </w:rPr>
+        <w:t xml:space="preserve"> </w:t>
+      </w:r>
+      <w:r>
+        <w:rPr>
+          <w:lang w:val="es-MX"/>
+        </w:rPr>
+        <w:t>Cambia la dirección en la cual estamos posicionados para</w:t>
+      </w:r>
+      <w:r>
+        <w:rPr>
+          <w:lang w:val="es-MX"/>
+        </w:rPr>
+        <w:t xml:space="preserve"> hacer la nueva versión / actualización.</w:t>
+      </w:r>
+    </w:p>
+    <w:p>
+      <w:pPr>
+        <w:rPr>
+          <w:lang w:val="es-MX"/>
+        </w:rPr>
+      </w:pPr>
+    </w:p>
+    <w:p>
+      <w:pPr>
+        <w:rPr>
+          <w:b/>
+          <w:lang w:val="es-MX"/>
+        </w:rPr>
+      </w:pPr>
+      <w:r>
+        <w:rPr>
+          <w:b/>
+          <w:lang w:val="es-MX"/>
+        </w:rPr>
+        <w:t xml:space="preserve">GIT </w:t>
+      </w:r>
+      <w:proofErr w:type="gramStart"/>
+      <w:r>
+        <w:rPr>
+          <w:b/>
+          <w:lang w:val="es-MX"/>
+        </w:rPr>
+        <w:t>HUB</w:t>
+      </w:r>
+      <w:proofErr w:type="gramEnd"/>
+    </w:p>
+    <w:p>
+      <w:pPr>
+        <w:rPr>
+          <w:lang w:val="es-MX"/>
+        </w:rPr>
+      </w:pPr>
+      <w:r>
+        <w:rPr>
+          <w:lang w:val="es-MX"/>
+        </w:rPr>
+        <w:t xml:space="preserve">Para subir los proyectos a la nube tenemos que ingresar </w:t>
+      </w:r>
+      <w:proofErr w:type="gramStart"/>
+      <w:r>
+        <w:rPr>
+          <w:lang w:val="es-MX"/>
+        </w:rPr>
+        <w:t>a :</w:t>
+      </w:r>
+      <w:proofErr w:type="gramEnd"/>
+    </w:p>
+    <w:p>
+      <w:pPr>
+        <w:rPr>
+          <w:b/>
+          <w:lang w:val="es-MX"/>
+        </w:rPr>
+      </w:pPr>
+    </w:p>
+    <w:p>
+      <w:pPr>
+        <w:rPr>
+          <w:lang w:val="es-MX"/>
+        </w:rPr>
+      </w:pPr>
+      <w:r>
+        <w:rPr>
+          <w:lang w:val="es-MX"/>
+        </w:rPr>
+        <w:t>Ingresamos a:</w:t>
+      </w:r>
+    </w:p>
+    <w:p>
+      <w:pPr>
+        <w:pStyle w:val="Prrafodelista"/>
+        <w:numPr>
+          <w:ilvl w:val="0"/>
+          <w:numId w:val="2"/>
+        </w:numPr>
+        <w:rPr>
+          <w:lang w:val="es-MX"/>
+        </w:rPr>
+      </w:pPr>
+      <w:proofErr w:type="spellStart"/>
+      <w:r>
+        <w:rPr>
+          <w:lang w:val="es-MX"/>
+        </w:rPr>
+        <w:t>Your</w:t>
+      </w:r>
+      <w:proofErr w:type="spellEnd"/>
+      <w:r>
+        <w:rPr>
+          <w:lang w:val="es-MX"/>
+        </w:rPr>
+        <w:t xml:space="preserve"> </w:t>
+      </w:r>
+      <w:proofErr w:type="spellStart"/>
+      <w:r>
+        <w:rPr>
+          <w:lang w:val="es-MX"/>
+        </w:rPr>
+        <w:t>repositories</w:t>
+      </w:r>
+      <w:proofErr w:type="spellEnd"/>
+    </w:p>
+    <w:p>
+      <w:pPr>
+        <w:pStyle w:val="Prrafodelista"/>
+        <w:numPr>
+          <w:ilvl w:val="0"/>
+          <w:numId w:val="2"/>
+        </w:numPr>
+        <w:rPr>
+          <w:sz w:val="14"/>
+          <w:lang w:val="es-MX"/>
+        </w:rPr>
+      </w:pPr>
+      <w:bookmarkStart w:id="0" w:name="_GoBack"/>
+      <w:bookmarkEnd w:id="0"/>
+      <w:proofErr w:type="spellStart"/>
+      <w:r>
+        <w:rPr>
+          <w:rFonts w:ascii="Segoe UI" w:eastAsia="Times New Roman" w:hAnsi="Segoe UI" w:cs="Segoe UI"/>
+          <w:color w:val="24292E"/>
+          <w:szCs w:val="36"/>
+          <w:lang w:eastAsia="es-AR"/>
+        </w:rPr>
+        <w:t>Create</w:t>
+      </w:r>
+      <w:proofErr w:type="spellEnd"/>
+      <w:r>
+        <w:rPr>
+          <w:rFonts w:ascii="Segoe UI" w:eastAsia="Times New Roman" w:hAnsi="Segoe UI" w:cs="Segoe UI"/>
+          <w:color w:val="24292E"/>
+          <w:szCs w:val="36"/>
+          <w:lang w:eastAsia="es-AR"/>
+        </w:rPr>
+        <w:t xml:space="preserve"> a new </w:t>
+      </w:r>
+      <w:proofErr w:type="spellStart"/>
+      <w:r>
+        <w:rPr>
+          <w:rFonts w:ascii="Segoe UI" w:eastAsia="Times New Roman" w:hAnsi="Segoe UI" w:cs="Segoe UI"/>
+          <w:color w:val="24292E"/>
+          <w:szCs w:val="36"/>
+          <w:lang w:eastAsia="es-AR"/>
+        </w:rPr>
+        <w:t>repository</w:t>
+      </w:r>
+      <w:proofErr w:type="spellEnd"/>
+    </w:p>
+    <w:p>
+      <w:pPr>
+        <w:pStyle w:val="Ttulo3"/>
+        <w:shd w:val="clear" w:color="auto" w:fill="FFFFFF"/>
+        <w:spacing w:before="0"/>
+        <w:rPr>
+          <w:rFonts w:ascii="Segoe UI" w:hAnsi="Segoe UI" w:cs="Segoe UI"/>
+          <w:color w:val="24292E"/>
+          <w:sz w:val="30"/>
+          <w:szCs w:val="30"/>
+        </w:rPr>
+      </w:pPr>
+      <w:r>
+        <w:rPr>
+          <w:rFonts w:ascii="Segoe UI" w:hAnsi="Segoe UI" w:cs="Segoe UI"/>
+          <w:color w:val="24292E"/>
+          <w:sz w:val="30"/>
+          <w:szCs w:val="30"/>
+        </w:rPr>
+        <w:t>…</w:t>
+      </w:r>
+      <w:proofErr w:type="spellStart"/>
+      <w:r>
+        <w:rPr>
+          <w:rFonts w:ascii="Segoe UI" w:hAnsi="Segoe UI" w:cs="Segoe UI"/>
+          <w:color w:val="24292E"/>
+          <w:sz w:val="30"/>
+          <w:szCs w:val="30"/>
+        </w:rPr>
+        <w:t>or</w:t>
+      </w:r>
+      <w:proofErr w:type="spellEnd"/>
+      <w:r>
+        <w:rPr>
+          <w:rFonts w:ascii="Segoe UI" w:hAnsi="Segoe UI" w:cs="Segoe UI"/>
+          <w:color w:val="24292E"/>
+          <w:sz w:val="30"/>
+          <w:szCs w:val="30"/>
+        </w:rPr>
+        <w:t xml:space="preserve"> </w:t>
+      </w:r>
+      <w:proofErr w:type="spellStart"/>
+      <w:r>
+        <w:rPr>
+          <w:rFonts w:ascii="Segoe UI" w:hAnsi="Segoe UI" w:cs="Segoe UI"/>
+          <w:color w:val="24292E"/>
+          <w:sz w:val="30"/>
+          <w:szCs w:val="30"/>
+        </w:rPr>
+        <w:t>create</w:t>
+      </w:r>
+      <w:proofErr w:type="spellEnd"/>
+      <w:r>
+        <w:rPr>
+          <w:rFonts w:ascii="Segoe UI" w:hAnsi="Segoe UI" w:cs="Segoe UI"/>
+          <w:color w:val="24292E"/>
+          <w:sz w:val="30"/>
+          <w:szCs w:val="30"/>
+        </w:rPr>
+        <w:t xml:space="preserve"> a new </w:t>
+      </w:r>
+      <w:proofErr w:type="spellStart"/>
+      <w:r>
+        <w:rPr>
+          <w:rFonts w:ascii="Segoe UI" w:hAnsi="Segoe UI" w:cs="Segoe UI"/>
+          <w:color w:val="24292E"/>
+          <w:sz w:val="30"/>
+          <w:szCs w:val="30"/>
+        </w:rPr>
+        <w:t>repository</w:t>
+      </w:r>
+      <w:proofErr w:type="spellEnd"/>
+      <w:r>
+        <w:rPr>
+          <w:rFonts w:ascii="Segoe UI" w:hAnsi="Segoe UI" w:cs="Segoe UI"/>
+          <w:color w:val="24292E"/>
+          <w:sz w:val="30"/>
+          <w:szCs w:val="30"/>
+        </w:rPr>
+        <w:t xml:space="preserve"> </w:t>
+      </w:r>
+      <w:proofErr w:type="spellStart"/>
+      <w:r>
+        <w:rPr>
+          <w:rFonts w:ascii="Segoe UI" w:hAnsi="Segoe UI" w:cs="Segoe UI"/>
+          <w:color w:val="24292E"/>
+          <w:sz w:val="30"/>
+          <w:szCs w:val="30"/>
+        </w:rPr>
+        <w:t>on</w:t>
+      </w:r>
+      <w:proofErr w:type="spellEnd"/>
+      <w:r>
+        <w:rPr>
+          <w:rFonts w:ascii="Segoe UI" w:hAnsi="Segoe UI" w:cs="Segoe UI"/>
+          <w:color w:val="24292E"/>
+          <w:sz w:val="30"/>
+          <w:szCs w:val="30"/>
+        </w:rPr>
+        <w:t xml:space="preserve"> </w:t>
+      </w:r>
+      <w:proofErr w:type="spellStart"/>
+      <w:r>
+        <w:rPr>
+          <w:rFonts w:ascii="Segoe UI" w:hAnsi="Segoe UI" w:cs="Segoe UI"/>
+          <w:color w:val="24292E"/>
+          <w:sz w:val="30"/>
+          <w:szCs w:val="30"/>
+        </w:rPr>
+        <w:t>the</w:t>
+      </w:r>
+      <w:proofErr w:type="spellEnd"/>
+      <w:r>
+        <w:rPr>
+          <w:rFonts w:ascii="Segoe UI" w:hAnsi="Segoe UI" w:cs="Segoe UI"/>
+          <w:color w:val="24292E"/>
+          <w:sz w:val="30"/>
+          <w:szCs w:val="30"/>
+        </w:rPr>
+        <w:t xml:space="preserve"> </w:t>
+      </w:r>
+      <w:proofErr w:type="spellStart"/>
+      <w:r>
+        <w:rPr>
+          <w:rFonts w:ascii="Segoe UI" w:hAnsi="Segoe UI" w:cs="Segoe UI"/>
+          <w:color w:val="24292E"/>
+          <w:sz w:val="30"/>
+          <w:szCs w:val="30"/>
+        </w:rPr>
+        <w:t>command</w:t>
+      </w:r>
+      <w:proofErr w:type="spellEnd"/>
+      <w:r>
+        <w:rPr>
+          <w:rFonts w:ascii="Segoe UI" w:hAnsi="Segoe UI" w:cs="Segoe UI"/>
+          <w:color w:val="24292E"/>
+          <w:sz w:val="30"/>
+          <w:szCs w:val="30"/>
+        </w:rPr>
+        <w:t xml:space="preserve"> line</w:t>
+      </w:r>
+    </w:p>
+    <w:p/>
+    <w:p>
+      <w:pPr>
+        <w:pStyle w:val="HTMLconformatoprevio"/>
+        <w:shd w:val="clear" w:color="auto" w:fill="F6F8FA"/>
+        <w:rPr>
+          <w:rFonts w:ascii="Consolas" w:hAnsi="Consolas"/>
+          <w:color w:val="24292E"/>
+        </w:rPr>
+      </w:pPr>
+      <w:r>
+        <w:rPr>
+          <w:rStyle w:val="user-select-contain"/>
+          <w:rFonts w:ascii="Consolas" w:hAnsi="Consolas"/>
+          <w:color w:val="24292E"/>
+        </w:rPr>
+        <w:t>echo "# hola" &gt;&gt; README.md</w:t>
+      </w:r>
+    </w:p>
+    <w:p>
+      <w:pPr>
+        <w:pStyle w:val="HTMLconformatoprevio"/>
+        <w:shd w:val="clear" w:color="auto" w:fill="F6F8FA"/>
+        <w:rPr>
+          <w:rFonts w:ascii="Consolas" w:hAnsi="Consolas"/>
+          <w:color w:val="24292E"/>
+        </w:rPr>
+      </w:pPr>
+      <w:proofErr w:type="spellStart"/>
+      <w:r>
+        <w:rPr>
+          <w:rStyle w:val="user-select-contain"/>
+          <w:rFonts w:ascii="Consolas" w:hAnsi="Consolas"/>
+          <w:color w:val="24292E"/>
+        </w:rPr>
+        <w:t>git</w:t>
+      </w:r>
+      <w:proofErr w:type="spellEnd"/>
+      <w:r>
+        <w:rPr>
+          <w:rStyle w:val="user-select-contain"/>
+          <w:rFonts w:ascii="Consolas" w:hAnsi="Consolas"/>
+          <w:color w:val="24292E"/>
+        </w:rPr>
+        <w:t xml:space="preserve"> </w:t>
+      </w:r>
+      <w:proofErr w:type="spellStart"/>
+      <w:r>
+        <w:rPr>
+          <w:rStyle w:val="user-select-contain"/>
+          <w:rFonts w:ascii="Consolas" w:hAnsi="Consolas"/>
+          <w:color w:val="24292E"/>
+        </w:rPr>
+        <w:t>init</w:t>
+      </w:r>
+      <w:proofErr w:type="spellEnd"/>
+    </w:p>
+    <w:p>
+      <w:pPr>
+        <w:pStyle w:val="HTMLconformatoprevio"/>
+        <w:shd w:val="clear" w:color="auto" w:fill="F6F8FA"/>
+        <w:rPr>
+          <w:rFonts w:ascii="Consolas" w:hAnsi="Consolas"/>
+          <w:color w:val="24292E"/>
+        </w:rPr>
+      </w:pPr>
+      <w:proofErr w:type="spellStart"/>
+      <w:r>
+        <w:rPr>
+          <w:rStyle w:val="user-select-contain"/>
+          <w:rFonts w:ascii="Consolas" w:hAnsi="Consolas"/>
+          <w:color w:val="24292E"/>
+        </w:rPr>
+        <w:t>git</w:t>
+      </w:r>
+      <w:proofErr w:type="spellEnd"/>
+      <w:r>
+        <w:rPr>
+          <w:rStyle w:val="user-select-contain"/>
+          <w:rFonts w:ascii="Consolas" w:hAnsi="Consolas"/>
+          <w:color w:val="24292E"/>
+        </w:rPr>
+        <w:t xml:space="preserve"> </w:t>
+      </w:r>
+      <w:proofErr w:type="spellStart"/>
+      <w:r>
+        <w:rPr>
+          <w:rStyle w:val="user-select-contain"/>
+          <w:rFonts w:ascii="Consolas" w:hAnsi="Consolas"/>
+          <w:color w:val="24292E"/>
+        </w:rPr>
+        <w:t>add</w:t>
+      </w:r>
+      <w:proofErr w:type="spellEnd"/>
+      <w:r>
+        <w:rPr>
+          <w:rStyle w:val="user-select-contain"/>
+          <w:rFonts w:ascii="Consolas" w:hAnsi="Consolas"/>
+          <w:color w:val="24292E"/>
+        </w:rPr>
+        <w:t xml:space="preserve"> README.md</w:t>
+      </w:r>
+    </w:p>
+    <w:p>
+      <w:pPr>
+        <w:pStyle w:val="HTMLconformatoprevio"/>
+        <w:shd w:val="clear" w:color="auto" w:fill="F6F8FA"/>
+        <w:rPr>
+          <w:rFonts w:ascii="Consolas" w:hAnsi="Consolas"/>
+          <w:color w:val="24292E"/>
+        </w:rPr>
+      </w:pPr>
+      <w:proofErr w:type="spellStart"/>
+      <w:r>
+        <w:rPr>
+          <w:rStyle w:val="user-select-contain"/>
+          <w:rFonts w:ascii="Consolas" w:hAnsi="Consolas"/>
+          <w:color w:val="24292E"/>
+        </w:rPr>
+        <w:t>git</w:t>
+      </w:r>
+      <w:proofErr w:type="spellEnd"/>
+      <w:r>
+        <w:rPr>
+          <w:rStyle w:val="user-select-contain"/>
+          <w:rFonts w:ascii="Consolas" w:hAnsi="Consolas"/>
+          <w:color w:val="24292E"/>
+        </w:rPr>
+        <w:t xml:space="preserve"> </w:t>
+      </w:r>
+      <w:proofErr w:type="spellStart"/>
+      <w:r>
+        <w:rPr>
+          <w:rStyle w:val="user-select-contain"/>
+          <w:rFonts w:ascii="Consolas" w:hAnsi="Consolas"/>
+          <w:color w:val="24292E"/>
+        </w:rPr>
+        <w:t>commit</w:t>
+      </w:r>
+      <w:proofErr w:type="spellEnd"/>
+      <w:r>
+        <w:rPr>
+          <w:rStyle w:val="user-select-contain"/>
+          <w:rFonts w:ascii="Consolas" w:hAnsi="Consolas"/>
+          <w:color w:val="24292E"/>
+        </w:rPr>
+        <w:t xml:space="preserve"> -m "</w:t>
+      </w:r>
+      <w:proofErr w:type="spellStart"/>
+      <w:r>
+        <w:rPr>
+          <w:rStyle w:val="user-select-contain"/>
+          <w:rFonts w:ascii="Consolas" w:hAnsi="Consolas"/>
+          <w:color w:val="24292E"/>
+        </w:rPr>
+        <w:t>first</w:t>
+      </w:r>
+      <w:proofErr w:type="spellEnd"/>
+      <w:r>
+        <w:rPr>
+          <w:rStyle w:val="user-select-contain"/>
+          <w:rFonts w:ascii="Consolas" w:hAnsi="Consolas"/>
+          <w:color w:val="24292E"/>
+        </w:rPr>
+        <w:t xml:space="preserve"> </w:t>
+      </w:r>
+      <w:proofErr w:type="spellStart"/>
+      <w:r>
+        <w:rPr>
+          <w:rStyle w:val="user-select-contain"/>
+          <w:rFonts w:ascii="Consolas" w:hAnsi="Consolas"/>
+          <w:color w:val="24292E"/>
+        </w:rPr>
+        <w:t>commit</w:t>
+      </w:r>
+      <w:proofErr w:type="spellEnd"/>
+      <w:r>
+        <w:rPr>
+          <w:rStyle w:val="user-select-contain"/>
+          <w:rFonts w:ascii="Consolas" w:hAnsi="Consolas"/>
+          <w:color w:val="24292E"/>
+        </w:rPr>
+        <w:t>"</w:t>
+      </w:r>
+    </w:p>
+    <w:p>
+      <w:pPr>
+        <w:pStyle w:val="HTMLconformatoprevio"/>
+        <w:shd w:val="clear" w:color="auto" w:fill="F6F8FA"/>
+        <w:rPr>
+          <w:rFonts w:ascii="Consolas" w:hAnsi="Consolas"/>
+          <w:color w:val="24292E"/>
+        </w:rPr>
+      </w:pPr>
+      <w:proofErr w:type="spellStart"/>
+      <w:r>
+        <w:rPr>
+          <w:rStyle w:val="user-select-contain"/>
+          <w:rFonts w:ascii="Consolas" w:hAnsi="Consolas"/>
+          <w:color w:val="24292E"/>
+        </w:rPr>
+        <w:t>git</w:t>
+      </w:r>
+      <w:proofErr w:type="spellEnd"/>
+      <w:r>
+        <w:rPr>
+          <w:rStyle w:val="user-select-contain"/>
+          <w:rFonts w:ascii="Consolas" w:hAnsi="Consolas"/>
+          <w:color w:val="24292E"/>
+        </w:rPr>
+        <w:t xml:space="preserve"> </w:t>
+      </w:r>
+      <w:proofErr w:type="spellStart"/>
+      <w:r>
+        <w:rPr>
+          <w:rStyle w:val="user-select-contain"/>
+          <w:rFonts w:ascii="Consolas" w:hAnsi="Consolas"/>
+          <w:color w:val="24292E"/>
+        </w:rPr>
+        <w:t>remote</w:t>
+      </w:r>
+      <w:proofErr w:type="spellEnd"/>
+      <w:r>
+        <w:rPr>
+          <w:rStyle w:val="user-select-contain"/>
+          <w:rFonts w:ascii="Consolas" w:hAnsi="Consolas"/>
+          <w:color w:val="24292E"/>
+        </w:rPr>
+        <w:t xml:space="preserve"> </w:t>
+      </w:r>
+      <w:proofErr w:type="spellStart"/>
+      <w:r>
+        <w:rPr>
+          <w:rStyle w:val="user-select-contain"/>
+          <w:rFonts w:ascii="Consolas" w:hAnsi="Consolas"/>
+          <w:color w:val="24292E"/>
+        </w:rPr>
+        <w:t>add</w:t>
+      </w:r>
+      <w:proofErr w:type="spellEnd"/>
+      <w:r>
+        <w:rPr>
+          <w:rStyle w:val="user-select-contain"/>
+          <w:rFonts w:ascii="Consolas" w:hAnsi="Consolas"/>
+          <w:color w:val="24292E"/>
+        </w:rPr>
+        <w:t xml:space="preserve"> </w:t>
+      </w:r>
+      <w:proofErr w:type="spellStart"/>
+      <w:r>
+        <w:rPr>
+          <w:rStyle w:val="user-select-contain"/>
+          <w:rFonts w:ascii="Consolas" w:hAnsi="Consolas"/>
+          <w:color w:val="24292E"/>
+        </w:rPr>
+        <w:t>origin</w:t>
+      </w:r>
+      <w:proofErr w:type="spellEnd"/>
+      <w:r>
+        <w:rPr>
+          <w:rStyle w:val="user-select-contain"/>
+          <w:rFonts w:ascii="Consolas" w:hAnsi="Consolas"/>
+          <w:color w:val="24292E"/>
+        </w:rPr>
+        <w:t xml:space="preserve"> </w:t>
+      </w:r>
+      <w:r>
+        <w:rPr>
+          <w:rStyle w:val="js-git-clone-help-text"/>
+          <w:rFonts w:ascii="Consolas" w:hAnsi="Consolas"/>
+          <w:color w:val="24292E"/>
+        </w:rPr>
+        <w:t>https://github.com/monacog/</w:t>
+      </w:r>
+      <w:r>
+        <w:rPr>
+          <w:rStyle w:val="js-git-clone-help-text"/>
+          <w:rFonts w:ascii="Consolas" w:hAnsi="Consolas"/>
+          <w:color w:val="24292E"/>
+        </w:rPr>
+        <w:t>git-course</w:t>
+      </w:r>
+      <w:r>
+        <w:rPr>
+          <w:rStyle w:val="js-git-clone-help-text"/>
+          <w:rFonts w:ascii="Consolas" w:hAnsi="Consolas"/>
+          <w:color w:val="24292E"/>
+        </w:rPr>
+        <w:t>.git</w:t>
+      </w:r>
+    </w:p>
+    <w:p>
+      <w:pPr>
+        <w:pStyle w:val="HTMLconformatoprevio"/>
+        <w:shd w:val="clear" w:color="auto" w:fill="F6F8FA"/>
+        <w:rPr>
+          <w:rFonts w:ascii="Consolas" w:hAnsi="Consolas"/>
+          <w:color w:val="24292E"/>
+        </w:rPr>
+      </w:pPr>
+      <w:proofErr w:type="spellStart"/>
+      <w:r>
+        <w:rPr>
+          <w:rStyle w:val="user-select-contain"/>
+          <w:rFonts w:ascii="Consolas" w:hAnsi="Consolas"/>
+          <w:color w:val="24292E"/>
+        </w:rPr>
+        <w:t>git</w:t>
+      </w:r>
+      <w:proofErr w:type="spellEnd"/>
+      <w:r>
+        <w:rPr>
+          <w:rStyle w:val="user-select-contain"/>
+          <w:rFonts w:ascii="Consolas" w:hAnsi="Consolas"/>
+          <w:color w:val="24292E"/>
+        </w:rPr>
+        <w:t xml:space="preserve"> </w:t>
+      </w:r>
+      <w:proofErr w:type="spellStart"/>
+      <w:r>
+        <w:rPr>
+          <w:rStyle w:val="user-select-contain"/>
+          <w:rFonts w:ascii="Consolas" w:hAnsi="Consolas"/>
+          <w:color w:val="24292E"/>
+        </w:rPr>
+        <w:t>push</w:t>
+      </w:r>
+      <w:proofErr w:type="spellEnd"/>
+      <w:r>
+        <w:rPr>
+          <w:rStyle w:val="user-select-contain"/>
+          <w:rFonts w:ascii="Consolas" w:hAnsi="Consolas"/>
+          <w:color w:val="24292E"/>
+        </w:rPr>
+        <w:t xml:space="preserve"> -u </w:t>
+      </w:r>
+      <w:proofErr w:type="spellStart"/>
+      <w:r>
+        <w:rPr>
+          <w:rStyle w:val="user-select-contain"/>
+          <w:rFonts w:ascii="Consolas" w:hAnsi="Consolas"/>
+          <w:color w:val="24292E"/>
+        </w:rPr>
+        <w:t>origin</w:t>
+      </w:r>
+      <w:proofErr w:type="spellEnd"/>
+      <w:r>
+        <w:rPr>
+          <w:rStyle w:val="user-select-contain"/>
+          <w:rFonts w:ascii="Consolas" w:hAnsi="Consolas"/>
+          <w:color w:val="24292E"/>
+        </w:rPr>
+        <w:t xml:space="preserve"> </w:t>
+      </w:r>
+      <w:proofErr w:type="gramStart"/>
+      <w:r>
+        <w:rPr>
+          <w:rStyle w:val="user-select-contain"/>
+          <w:rFonts w:ascii="Consolas" w:hAnsi="Consolas"/>
+          <w:color w:val="24292E"/>
+        </w:rPr>
+        <w:t>master</w:t>
+      </w:r>
+      <w:proofErr w:type="gramEnd"/>
+    </w:p>
+    <w:p>
+      <w:pPr>
+        <w:pStyle w:val="Ttulo3"/>
+        <w:shd w:val="clear" w:color="auto" w:fill="FFFFFF"/>
+        <w:spacing w:before="0"/>
+        <w:rPr>
+          <w:rFonts w:ascii="Segoe UI" w:hAnsi="Segoe UI" w:cs="Segoe UI"/>
+          <w:color w:val="24292E"/>
+          <w:sz w:val="30"/>
+          <w:szCs w:val="30"/>
+        </w:rPr>
+      </w:pPr>
+      <w:r>
+        <w:rPr>
+          <w:rFonts w:ascii="Segoe UI" w:hAnsi="Segoe UI" w:cs="Segoe UI"/>
+          <w:color w:val="24292E"/>
+          <w:sz w:val="30"/>
+          <w:szCs w:val="30"/>
+        </w:rPr>
+        <w:t>…</w:t>
+      </w:r>
+      <w:proofErr w:type="spellStart"/>
+      <w:r>
+        <w:rPr>
+          <w:rFonts w:ascii="Segoe UI" w:hAnsi="Segoe UI" w:cs="Segoe UI"/>
+          <w:color w:val="24292E"/>
+          <w:sz w:val="30"/>
+          <w:szCs w:val="30"/>
+        </w:rPr>
+        <w:t>or</w:t>
+      </w:r>
+      <w:proofErr w:type="spellEnd"/>
+      <w:r>
+        <w:rPr>
+          <w:rFonts w:ascii="Segoe UI" w:hAnsi="Segoe UI" w:cs="Segoe UI"/>
+          <w:color w:val="24292E"/>
+          <w:sz w:val="30"/>
+          <w:szCs w:val="30"/>
+        </w:rPr>
+        <w:t xml:space="preserve"> </w:t>
+      </w:r>
+      <w:proofErr w:type="spellStart"/>
+      <w:r>
+        <w:rPr>
+          <w:rFonts w:ascii="Segoe UI" w:hAnsi="Segoe UI" w:cs="Segoe UI"/>
+          <w:color w:val="24292E"/>
+          <w:sz w:val="30"/>
+          <w:szCs w:val="30"/>
+        </w:rPr>
+        <w:t>push</w:t>
+      </w:r>
+      <w:proofErr w:type="spellEnd"/>
+      <w:r>
+        <w:rPr>
+          <w:rFonts w:ascii="Segoe UI" w:hAnsi="Segoe UI" w:cs="Segoe UI"/>
+          <w:color w:val="24292E"/>
+          <w:sz w:val="30"/>
+          <w:szCs w:val="30"/>
+        </w:rPr>
+        <w:t xml:space="preserve"> </w:t>
+      </w:r>
+      <w:proofErr w:type="spellStart"/>
+      <w:r>
+        <w:rPr>
+          <w:rFonts w:ascii="Segoe UI" w:hAnsi="Segoe UI" w:cs="Segoe UI"/>
+          <w:color w:val="24292E"/>
+          <w:sz w:val="30"/>
+          <w:szCs w:val="30"/>
+        </w:rPr>
+        <w:t>an</w:t>
+      </w:r>
+      <w:proofErr w:type="spellEnd"/>
+      <w:r>
+        <w:rPr>
+          <w:rFonts w:ascii="Segoe UI" w:hAnsi="Segoe UI" w:cs="Segoe UI"/>
+          <w:color w:val="24292E"/>
+          <w:sz w:val="30"/>
+          <w:szCs w:val="30"/>
+        </w:rPr>
+        <w:t xml:space="preserve"> </w:t>
+      </w:r>
+      <w:proofErr w:type="spellStart"/>
+      <w:r>
+        <w:rPr>
+          <w:rFonts w:ascii="Segoe UI" w:hAnsi="Segoe UI" w:cs="Segoe UI"/>
+          <w:color w:val="24292E"/>
+          <w:sz w:val="30"/>
+          <w:szCs w:val="30"/>
+        </w:rPr>
+        <w:t>existing</w:t>
+      </w:r>
+      <w:proofErr w:type="spellEnd"/>
+      <w:r>
+        <w:rPr>
+          <w:rFonts w:ascii="Segoe UI" w:hAnsi="Segoe UI" w:cs="Segoe UI"/>
+          <w:color w:val="24292E"/>
+          <w:sz w:val="30"/>
+          <w:szCs w:val="30"/>
+        </w:rPr>
+        <w:t xml:space="preserve"> </w:t>
+      </w:r>
+      <w:proofErr w:type="spellStart"/>
+      <w:r>
+        <w:rPr>
+          <w:rFonts w:ascii="Segoe UI" w:hAnsi="Segoe UI" w:cs="Segoe UI"/>
+          <w:color w:val="24292E"/>
+          <w:sz w:val="30"/>
+          <w:szCs w:val="30"/>
+        </w:rPr>
+        <w:t>repository</w:t>
+      </w:r>
+      <w:proofErr w:type="spellEnd"/>
+      <w:r>
+        <w:rPr>
+          <w:rFonts w:ascii="Segoe UI" w:hAnsi="Segoe UI" w:cs="Segoe UI"/>
+          <w:color w:val="24292E"/>
+          <w:sz w:val="30"/>
+          <w:szCs w:val="30"/>
+        </w:rPr>
+        <w:t xml:space="preserve"> </w:t>
+      </w:r>
+      <w:proofErr w:type="spellStart"/>
+      <w:r>
+        <w:rPr>
+          <w:rFonts w:ascii="Segoe UI" w:hAnsi="Segoe UI" w:cs="Segoe UI"/>
+          <w:color w:val="24292E"/>
+          <w:sz w:val="30"/>
+          <w:szCs w:val="30"/>
+        </w:rPr>
+        <w:t>from</w:t>
+      </w:r>
+      <w:proofErr w:type="spellEnd"/>
+      <w:r>
+        <w:rPr>
+          <w:rFonts w:ascii="Segoe UI" w:hAnsi="Segoe UI" w:cs="Segoe UI"/>
+          <w:color w:val="24292E"/>
+          <w:sz w:val="30"/>
+          <w:szCs w:val="30"/>
+        </w:rPr>
+        <w:t xml:space="preserve"> </w:t>
+      </w:r>
+      <w:proofErr w:type="spellStart"/>
+      <w:r>
+        <w:rPr>
+          <w:rFonts w:ascii="Segoe UI" w:hAnsi="Segoe UI" w:cs="Segoe UI"/>
+          <w:color w:val="24292E"/>
+          <w:sz w:val="30"/>
+          <w:szCs w:val="30"/>
+        </w:rPr>
+        <w:t>the</w:t>
+      </w:r>
+      <w:proofErr w:type="spellEnd"/>
+      <w:r>
+        <w:rPr>
+          <w:rFonts w:ascii="Segoe UI" w:hAnsi="Segoe UI" w:cs="Segoe UI"/>
+          <w:color w:val="24292E"/>
+          <w:sz w:val="30"/>
+          <w:szCs w:val="30"/>
+        </w:rPr>
+        <w:t xml:space="preserve"> </w:t>
+      </w:r>
+      <w:proofErr w:type="spellStart"/>
+      <w:r>
+        <w:rPr>
+          <w:rFonts w:ascii="Segoe UI" w:hAnsi="Segoe UI" w:cs="Segoe UI"/>
+          <w:color w:val="24292E"/>
+          <w:sz w:val="30"/>
+          <w:szCs w:val="30"/>
+        </w:rPr>
+        <w:t>command</w:t>
+      </w:r>
+      <w:proofErr w:type="spellEnd"/>
+      <w:r>
+        <w:rPr>
+          <w:rFonts w:ascii="Segoe UI" w:hAnsi="Segoe UI" w:cs="Segoe UI"/>
+          <w:color w:val="24292E"/>
+          <w:sz w:val="30"/>
+          <w:szCs w:val="30"/>
+        </w:rPr>
+        <w:t xml:space="preserve"> line</w:t>
+      </w:r>
+    </w:p>
+    <w:p>
+      <w:pPr>
+        <w:pStyle w:val="HTMLconformatoprevio"/>
+        <w:shd w:val="clear" w:color="auto" w:fill="F6F8FA"/>
+        <w:rPr>
+          <w:rFonts w:ascii="Consolas" w:hAnsi="Consolas"/>
+          <w:color w:val="24292E"/>
+        </w:rPr>
+      </w:pPr>
+      <w:proofErr w:type="spellStart"/>
+      <w:r>
+        <w:rPr>
+          <w:rStyle w:val="user-select-contain"/>
+          <w:rFonts w:ascii="Consolas" w:hAnsi="Consolas"/>
+          <w:color w:val="24292E"/>
+        </w:rPr>
+        <w:t>git</w:t>
+      </w:r>
+      <w:proofErr w:type="spellEnd"/>
+      <w:r>
+        <w:rPr>
+          <w:rStyle w:val="user-select-contain"/>
+          <w:rFonts w:ascii="Consolas" w:hAnsi="Consolas"/>
+          <w:color w:val="24292E"/>
+        </w:rPr>
+        <w:t xml:space="preserve"> </w:t>
+      </w:r>
+      <w:proofErr w:type="spellStart"/>
+      <w:r>
+        <w:rPr>
+          <w:rStyle w:val="user-select-contain"/>
+          <w:rFonts w:ascii="Consolas" w:hAnsi="Consolas"/>
+          <w:color w:val="24292E"/>
+        </w:rPr>
+        <w:t>remote</w:t>
+      </w:r>
+      <w:proofErr w:type="spellEnd"/>
+      <w:r>
+        <w:rPr>
+          <w:rStyle w:val="user-select-contain"/>
+          <w:rFonts w:ascii="Consolas" w:hAnsi="Consolas"/>
+          <w:color w:val="24292E"/>
+        </w:rPr>
+        <w:t xml:space="preserve"> </w:t>
+      </w:r>
+      <w:proofErr w:type="spellStart"/>
+      <w:r>
+        <w:rPr>
+          <w:rStyle w:val="user-select-contain"/>
+          <w:rFonts w:ascii="Consolas" w:hAnsi="Consolas"/>
+          <w:color w:val="24292E"/>
+        </w:rPr>
+        <w:t>add</w:t>
+      </w:r>
+      <w:proofErr w:type="spellEnd"/>
+      <w:r>
+        <w:rPr>
+          <w:rStyle w:val="user-select-contain"/>
+          <w:rFonts w:ascii="Consolas" w:hAnsi="Consolas"/>
+          <w:color w:val="24292E"/>
+        </w:rPr>
+        <w:t xml:space="preserve"> </w:t>
+      </w:r>
+      <w:proofErr w:type="spellStart"/>
+      <w:r>
+        <w:rPr>
+          <w:rStyle w:val="user-select-contain"/>
+          <w:rFonts w:ascii="Consolas" w:hAnsi="Consolas"/>
+          <w:color w:val="24292E"/>
+        </w:rPr>
+        <w:t>origin</w:t>
+      </w:r>
+      <w:proofErr w:type="spellEnd"/>
+      <w:r>
+        <w:rPr>
+          <w:rStyle w:val="user-select-contain"/>
+          <w:rFonts w:ascii="Consolas" w:hAnsi="Consolas"/>
+          <w:color w:val="24292E"/>
+        </w:rPr>
+        <w:t xml:space="preserve"> </w:t>
+      </w:r>
+      <w:r>
+        <w:rPr>
+          <w:rStyle w:val="js-git-clone-help-text"/>
+          <w:rFonts w:ascii="Consolas" w:hAnsi="Consolas"/>
+          <w:color w:val="24292E"/>
+        </w:rPr>
+        <w:t>https://github.com/monacog/</w:t>
+      </w:r>
+      <w:r>
+        <w:rPr>
+          <w:rStyle w:val="js-git-clone-help-text"/>
+          <w:rFonts w:ascii="Consolas" w:hAnsi="Consolas"/>
+          <w:color w:val="24292E"/>
+        </w:rPr>
+        <w:t>git-course</w:t>
+      </w:r>
+      <w:r>
+        <w:rPr>
+          <w:rStyle w:val="js-git-clone-help-text"/>
+          <w:rFonts w:ascii="Consolas" w:hAnsi="Consolas"/>
+          <w:color w:val="24292E"/>
+        </w:rPr>
+        <w:t>.git</w:t>
+      </w:r>
+    </w:p>
+    <w:p>
+      <w:pPr>
+        <w:pStyle w:val="HTMLconformatoprevio"/>
+        <w:shd w:val="clear" w:color="auto" w:fill="F6F8FA"/>
+        <w:rPr>
+          <w:rFonts w:ascii="Consolas" w:hAnsi="Consolas"/>
+          <w:color w:val="24292E"/>
+        </w:rPr>
+      </w:pPr>
+      <w:proofErr w:type="spellStart"/>
+      <w:r>
+        <w:rPr>
+          <w:rStyle w:val="user-select-contain"/>
+          <w:rFonts w:ascii="Consolas" w:hAnsi="Consolas"/>
+          <w:color w:val="24292E"/>
+        </w:rPr>
+        <w:t>git</w:t>
+      </w:r>
+      <w:proofErr w:type="spellEnd"/>
+      <w:r>
+        <w:rPr>
+          <w:rStyle w:val="user-select-contain"/>
+          <w:rFonts w:ascii="Consolas" w:hAnsi="Consolas"/>
+          <w:color w:val="24292E"/>
+        </w:rPr>
+        <w:t xml:space="preserve"> </w:t>
+      </w:r>
+      <w:proofErr w:type="spellStart"/>
+      <w:r>
+        <w:rPr>
+          <w:rStyle w:val="user-select-contain"/>
+          <w:rFonts w:ascii="Consolas" w:hAnsi="Consolas"/>
+          <w:color w:val="24292E"/>
+        </w:rPr>
+        <w:t>push</w:t>
+      </w:r>
+      <w:proofErr w:type="spellEnd"/>
+      <w:r>
+        <w:rPr>
+          <w:rStyle w:val="user-select-contain"/>
+          <w:rFonts w:ascii="Consolas" w:hAnsi="Consolas"/>
+          <w:color w:val="24292E"/>
+        </w:rPr>
+        <w:t xml:space="preserve"> -u </w:t>
+      </w:r>
+      <w:proofErr w:type="spellStart"/>
+      <w:r>
+        <w:rPr>
+          <w:rStyle w:val="user-select-contain"/>
+          <w:rFonts w:ascii="Consolas" w:hAnsi="Consolas"/>
+          <w:color w:val="24292E"/>
+        </w:rPr>
+        <w:t>origin</w:t>
+      </w:r>
+      <w:proofErr w:type="spellEnd"/>
+      <w:r>
+        <w:rPr>
+          <w:rStyle w:val="user-select-contain"/>
+          <w:rFonts w:ascii="Consolas" w:hAnsi="Consolas"/>
+          <w:color w:val="24292E"/>
+        </w:rPr>
+        <w:t xml:space="preserve"> </w:t>
+      </w:r>
+      <w:proofErr w:type="gramStart"/>
+      <w:r>
+        <w:rPr>
+          <w:rStyle w:val="user-select-contain"/>
+          <w:rFonts w:ascii="Consolas" w:hAnsi="Consolas"/>
+          <w:color w:val="24292E"/>
+        </w:rPr>
+        <w:t>master</w:t>
+      </w:r>
+      <w:proofErr w:type="gramEnd"/>
+    </w:p>
+    <w:p>
+      <w:pPr>
+        <w:pStyle w:val="Ttulo3"/>
+        <w:shd w:val="clear" w:color="auto" w:fill="FFFFFF"/>
+        <w:spacing w:before="0"/>
+        <w:rPr>
+          <w:rFonts w:ascii="Segoe UI" w:hAnsi="Segoe UI" w:cs="Segoe UI"/>
+          <w:color w:val="24292E"/>
+          <w:sz w:val="30"/>
+          <w:szCs w:val="30"/>
+        </w:rPr>
+      </w:pPr>
+      <w:r>
+        <w:rPr>
+          <w:rFonts w:ascii="Segoe UI" w:hAnsi="Segoe UI" w:cs="Segoe UI"/>
+          <w:color w:val="24292E"/>
+          <w:sz w:val="30"/>
+          <w:szCs w:val="30"/>
+        </w:rPr>
+        <w:t>…</w:t>
+      </w:r>
+      <w:proofErr w:type="spellStart"/>
+      <w:r>
+        <w:rPr>
+          <w:rFonts w:ascii="Segoe UI" w:hAnsi="Segoe UI" w:cs="Segoe UI"/>
+          <w:color w:val="24292E"/>
+          <w:sz w:val="30"/>
+          <w:szCs w:val="30"/>
+        </w:rPr>
+        <w:t>or</w:t>
+      </w:r>
+      <w:proofErr w:type="spellEnd"/>
+      <w:r>
+        <w:rPr>
+          <w:rFonts w:ascii="Segoe UI" w:hAnsi="Segoe UI" w:cs="Segoe UI"/>
+          <w:color w:val="24292E"/>
+          <w:sz w:val="30"/>
+          <w:szCs w:val="30"/>
+        </w:rPr>
+        <w:t xml:space="preserve"> </w:t>
+      </w:r>
+      <w:proofErr w:type="spellStart"/>
+      <w:r>
+        <w:rPr>
+          <w:rFonts w:ascii="Segoe UI" w:hAnsi="Segoe UI" w:cs="Segoe UI"/>
+          <w:color w:val="24292E"/>
+          <w:sz w:val="30"/>
+          <w:szCs w:val="30"/>
+        </w:rPr>
+        <w:t>import</w:t>
+      </w:r>
+      <w:proofErr w:type="spellEnd"/>
+      <w:r>
+        <w:rPr>
+          <w:rFonts w:ascii="Segoe UI" w:hAnsi="Segoe UI" w:cs="Segoe UI"/>
+          <w:color w:val="24292E"/>
+          <w:sz w:val="30"/>
+          <w:szCs w:val="30"/>
+        </w:rPr>
+        <w:t xml:space="preserve"> </w:t>
+      </w:r>
+      <w:proofErr w:type="spellStart"/>
+      <w:r>
+        <w:rPr>
+          <w:rFonts w:ascii="Segoe UI" w:hAnsi="Segoe UI" w:cs="Segoe UI"/>
+          <w:color w:val="24292E"/>
+          <w:sz w:val="30"/>
+          <w:szCs w:val="30"/>
+        </w:rPr>
+        <w:t>code</w:t>
+      </w:r>
+      <w:proofErr w:type="spellEnd"/>
+      <w:r>
+        <w:rPr>
+          <w:rFonts w:ascii="Segoe UI" w:hAnsi="Segoe UI" w:cs="Segoe UI"/>
+          <w:color w:val="24292E"/>
+          <w:sz w:val="30"/>
+          <w:szCs w:val="30"/>
+        </w:rPr>
+        <w:t xml:space="preserve"> </w:t>
+      </w:r>
+      <w:proofErr w:type="spellStart"/>
+      <w:r>
+        <w:rPr>
+          <w:rFonts w:ascii="Segoe UI" w:hAnsi="Segoe UI" w:cs="Segoe UI"/>
+          <w:color w:val="24292E"/>
+          <w:sz w:val="30"/>
+          <w:szCs w:val="30"/>
+        </w:rPr>
+        <w:t>from</w:t>
+      </w:r>
+      <w:proofErr w:type="spellEnd"/>
+      <w:r>
+        <w:rPr>
+          <w:rFonts w:ascii="Segoe UI" w:hAnsi="Segoe UI" w:cs="Segoe UI"/>
+          <w:color w:val="24292E"/>
+          <w:sz w:val="30"/>
+          <w:szCs w:val="30"/>
+        </w:rPr>
+        <w:t xml:space="preserve"> </w:t>
+      </w:r>
+      <w:proofErr w:type="spellStart"/>
+      <w:r>
+        <w:rPr>
+          <w:rFonts w:ascii="Segoe UI" w:hAnsi="Segoe UI" w:cs="Segoe UI"/>
+          <w:color w:val="24292E"/>
+          <w:sz w:val="30"/>
+          <w:szCs w:val="30"/>
+        </w:rPr>
+        <w:t>another</w:t>
+      </w:r>
+      <w:proofErr w:type="spellEnd"/>
+      <w:r>
+        <w:rPr>
+          <w:rFonts w:ascii="Segoe UI" w:hAnsi="Segoe UI" w:cs="Segoe UI"/>
+          <w:color w:val="24292E"/>
+          <w:sz w:val="30"/>
+          <w:szCs w:val="30"/>
+        </w:rPr>
+        <w:t xml:space="preserve"> </w:t>
+      </w:r>
+      <w:proofErr w:type="spellStart"/>
+      <w:r>
+        <w:rPr>
+          <w:rFonts w:ascii="Segoe UI" w:hAnsi="Segoe UI" w:cs="Segoe UI"/>
+          <w:color w:val="24292E"/>
+          <w:sz w:val="30"/>
+          <w:szCs w:val="30"/>
+        </w:rPr>
+        <w:t>repository</w:t>
+      </w:r>
+      <w:proofErr w:type="spellEnd"/>
+    </w:p>
+    <w:p>
+      <w:pPr>
+        <w:pStyle w:val="NormalWeb"/>
+        <w:shd w:val="clear" w:color="auto" w:fill="FFFFFF"/>
+        <w:spacing w:before="0" w:beforeAutospacing="0" w:after="150" w:afterAutospacing="0"/>
+        <w:rPr>
+          <w:rFonts w:ascii="Segoe UI" w:hAnsi="Segoe UI" w:cs="Segoe UI"/>
+          <w:color w:val="24292E"/>
+          <w:sz w:val="21"/>
+          <w:szCs w:val="21"/>
+        </w:rPr>
+      </w:pPr>
+      <w:proofErr w:type="spellStart"/>
+      <w:r>
+        <w:rPr>
+          <w:rFonts w:ascii="Segoe UI" w:hAnsi="Segoe UI" w:cs="Segoe UI"/>
+          <w:color w:val="24292E"/>
+          <w:sz w:val="21"/>
+          <w:szCs w:val="21"/>
+        </w:rPr>
+        <w:t>You</w:t>
+      </w:r>
+      <w:proofErr w:type="spellEnd"/>
+      <w:r>
+        <w:rPr>
+          <w:rFonts w:ascii="Segoe UI" w:hAnsi="Segoe UI" w:cs="Segoe UI"/>
+          <w:color w:val="24292E"/>
+          <w:sz w:val="21"/>
+          <w:szCs w:val="21"/>
+        </w:rPr>
+        <w:t xml:space="preserve"> can </w:t>
+      </w:r>
+      <w:proofErr w:type="spellStart"/>
+      <w:r>
+        <w:rPr>
+          <w:rFonts w:ascii="Segoe UI" w:hAnsi="Segoe UI" w:cs="Segoe UI"/>
+          <w:color w:val="24292E"/>
+          <w:sz w:val="21"/>
+          <w:szCs w:val="21"/>
+        </w:rPr>
+        <w:t>initialize</w:t>
+      </w:r>
+      <w:proofErr w:type="spellEnd"/>
+      <w:r>
+        <w:rPr>
+          <w:rFonts w:ascii="Segoe UI" w:hAnsi="Segoe UI" w:cs="Segoe UI"/>
+          <w:color w:val="24292E"/>
+          <w:sz w:val="21"/>
+          <w:szCs w:val="21"/>
+        </w:rPr>
+        <w:t xml:space="preserve"> </w:t>
+      </w:r>
+      <w:proofErr w:type="spellStart"/>
+      <w:r>
+        <w:rPr>
+          <w:rFonts w:ascii="Segoe UI" w:hAnsi="Segoe UI" w:cs="Segoe UI"/>
+          <w:color w:val="24292E"/>
+          <w:sz w:val="21"/>
+          <w:szCs w:val="21"/>
+        </w:rPr>
+        <w:t>this</w:t>
+      </w:r>
+      <w:proofErr w:type="spellEnd"/>
+      <w:r>
+        <w:rPr>
+          <w:rFonts w:ascii="Segoe UI" w:hAnsi="Segoe UI" w:cs="Segoe UI"/>
+          <w:color w:val="24292E"/>
+          <w:sz w:val="21"/>
+          <w:szCs w:val="21"/>
+        </w:rPr>
+        <w:t xml:space="preserve"> </w:t>
+      </w:r>
+      <w:proofErr w:type="spellStart"/>
+      <w:r>
+        <w:rPr>
+          <w:rFonts w:ascii="Segoe UI" w:hAnsi="Segoe UI" w:cs="Segoe UI"/>
+          <w:color w:val="24292E"/>
+          <w:sz w:val="21"/>
+          <w:szCs w:val="21"/>
+        </w:rPr>
+        <w:t>repository</w:t>
+      </w:r>
+      <w:proofErr w:type="spellEnd"/>
+      <w:r>
+        <w:rPr>
+          <w:rFonts w:ascii="Segoe UI" w:hAnsi="Segoe UI" w:cs="Segoe UI"/>
+          <w:color w:val="24292E"/>
+          <w:sz w:val="21"/>
+          <w:szCs w:val="21"/>
+        </w:rPr>
+        <w:t xml:space="preserve"> </w:t>
+      </w:r>
+      <w:proofErr w:type="spellStart"/>
+      <w:r>
+        <w:rPr>
+          <w:rFonts w:ascii="Segoe UI" w:hAnsi="Segoe UI" w:cs="Segoe UI"/>
+          <w:color w:val="24292E"/>
+          <w:sz w:val="21"/>
+          <w:szCs w:val="21"/>
+        </w:rPr>
+        <w:t>with</w:t>
+      </w:r>
+      <w:proofErr w:type="spellEnd"/>
+      <w:r>
+        <w:rPr>
+          <w:rFonts w:ascii="Segoe UI" w:hAnsi="Segoe UI" w:cs="Segoe UI"/>
+          <w:color w:val="24292E"/>
+          <w:sz w:val="21"/>
+          <w:szCs w:val="21"/>
+        </w:rPr>
+        <w:t xml:space="preserve"> </w:t>
+      </w:r>
+      <w:proofErr w:type="spellStart"/>
+      <w:r>
+        <w:rPr>
+          <w:rFonts w:ascii="Segoe UI" w:hAnsi="Segoe UI" w:cs="Segoe UI"/>
+          <w:color w:val="24292E"/>
+          <w:sz w:val="21"/>
+          <w:szCs w:val="21"/>
+        </w:rPr>
+        <w:t>code</w:t>
+      </w:r>
+      <w:proofErr w:type="spellEnd"/>
+      <w:r>
+        <w:rPr>
+          <w:rFonts w:ascii="Segoe UI" w:hAnsi="Segoe UI" w:cs="Segoe UI"/>
+          <w:color w:val="24292E"/>
+          <w:sz w:val="21"/>
+          <w:szCs w:val="21"/>
+        </w:rPr>
+        <w:t xml:space="preserve"> </w:t>
+      </w:r>
+      <w:proofErr w:type="spellStart"/>
+      <w:r>
+        <w:rPr>
+          <w:rFonts w:ascii="Segoe UI" w:hAnsi="Segoe UI" w:cs="Segoe UI"/>
+          <w:color w:val="24292E"/>
+          <w:sz w:val="21"/>
+          <w:szCs w:val="21"/>
+        </w:rPr>
+        <w:t>from</w:t>
+      </w:r>
+      <w:proofErr w:type="spellEnd"/>
+      <w:r>
+        <w:rPr>
+          <w:rFonts w:ascii="Segoe UI" w:hAnsi="Segoe UI" w:cs="Segoe UI"/>
+          <w:color w:val="24292E"/>
+          <w:sz w:val="21"/>
+          <w:szCs w:val="21"/>
+        </w:rPr>
+        <w:t xml:space="preserve"> a </w:t>
+      </w:r>
+      <w:proofErr w:type="spellStart"/>
+      <w:r>
+        <w:rPr>
+          <w:rFonts w:ascii="Segoe UI" w:hAnsi="Segoe UI" w:cs="Segoe UI"/>
+          <w:color w:val="24292E"/>
+          <w:sz w:val="21"/>
+          <w:szCs w:val="21"/>
+        </w:rPr>
+        <w:t>Subversion</w:t>
+      </w:r>
+      <w:proofErr w:type="spellEnd"/>
+      <w:r>
+        <w:rPr>
+          <w:rFonts w:ascii="Segoe UI" w:hAnsi="Segoe UI" w:cs="Segoe UI"/>
+          <w:color w:val="24292E"/>
+          <w:sz w:val="21"/>
+          <w:szCs w:val="21"/>
+        </w:rPr>
+        <w:t xml:space="preserve">, Mercurial, </w:t>
+      </w:r>
+      <w:proofErr w:type="spellStart"/>
+      <w:r>
+        <w:rPr>
+          <w:rFonts w:ascii="Segoe UI" w:hAnsi="Segoe UI" w:cs="Segoe UI"/>
+          <w:color w:val="24292E"/>
+          <w:sz w:val="21"/>
+          <w:szCs w:val="21"/>
+        </w:rPr>
+        <w:t>or</w:t>
+      </w:r>
+      <w:proofErr w:type="spellEnd"/>
+      <w:r>
+        <w:rPr>
+          <w:rFonts w:ascii="Segoe UI" w:hAnsi="Segoe UI" w:cs="Segoe UI"/>
+          <w:color w:val="24292E"/>
+          <w:sz w:val="21"/>
+          <w:szCs w:val="21"/>
+        </w:rPr>
+        <w:t xml:space="preserve"> TFS </w:t>
+      </w:r>
+      <w:proofErr w:type="spellStart"/>
+      <w:r>
+        <w:rPr>
+          <w:rFonts w:ascii="Segoe UI" w:hAnsi="Segoe UI" w:cs="Segoe UI"/>
+          <w:color w:val="24292E"/>
+          <w:sz w:val="21"/>
+          <w:szCs w:val="21"/>
+        </w:rPr>
+        <w:t>project</w:t>
+      </w:r>
+      <w:proofErr w:type="spellEnd"/>
+      <w:r>
+        <w:rPr>
+          <w:rFonts w:ascii="Segoe UI" w:hAnsi="Segoe UI" w:cs="Segoe UI"/>
+          <w:color w:val="24292E"/>
+          <w:sz w:val="21"/>
+          <w:szCs w:val="21"/>
+        </w:rPr>
+        <w:t>.</w:t>
+      </w:r>
+    </w:p>
+    <w:p>
+      <w:pPr>
+        <w:rPr>
+          <w:b/>
+          <w:lang w:val="es-MX"/>
+        </w:rPr>
+      </w:pPr>
     </w:p>
     <w:p>
       <w:pPr>
@@ -1812,6 +3421,97 @@
 <file path=word/numbering.xml><?xml version="1.0" encoding="utf-8"?>
 <w:numbering xmlns:wpc="http://schemas.microsoft.com/office/word/2010/wordprocessingCanvas" xmlns:cx="http://schemas.microsoft.com/office/drawing/2014/chartex" xmlns:cx1="http://schemas.microsoft.com/office/drawing/2015/9/8/chartex" xmlns:cx2="http://schemas.microsoft.com/office/drawing/2015/10/21/chartex" xmlns:cx3="http://schemas.microsoft.com/office/drawing/2016/5/9/chartex" xmlns:cx4="http://schemas.microsoft.com/office/drawing/2016/5/10/chartex" xmlns:cx5="http://schemas.microsoft.com/office/drawing/2016/5/11/chartex" xmlns:cx6="http://schemas.microsoft.com/office/drawing/2016/5/12/chartex" xmlns:cx7="http://schemas.microsoft.com/office/drawing/2016/5/13/chartex" xmlns:cx8="http://schemas.microsoft.com/office/drawing/2016/5/14/chartex" xmlns:mc="http://schemas.openxmlformats.org/markup-compatibility/2006" xmlns:aink="http://schemas.microsoft.com/office/drawing/2016/ink" xmlns:am3d="http://schemas.microsoft.com/office/drawing/2017/model3d" xmlns:o="urn:schemas-microsoft-com:office:office" xmlns:r="http://schemas.openxmlformats.org/officeDocument/2006/relationships" xmlns:m="http://schemas.openxmlformats.org/officeDocument/2006/math" xmlns:v="urn:schemas-microsoft-com:vml" xmlns:wp14="http://schemas.microsoft.com/office/word/2010/wordprocessingDrawing" xmlns:wp="http://schemas.openxmlformats.org/drawingml/2006/wordprocessingDrawing" xmlns:w10="urn:schemas-microsoft-com:office:word" xmlns:w="http://schemas.openxmlformats.org/wordprocessingml/2006/main" xmlns:w14="http://schemas.microsoft.com/office/word/2010/wordml" xmlns:w15="http://schemas.microsoft.com/office/word/2012/wordml" xmlns:w16cid="http://schemas.microsoft.com/office/word/2016/wordml/cid" xmlns:w16se="http://schemas.microsoft.com/office/word/2015/wordml/symex" xmlns:wpg="http://schemas.microsoft.com/office/word/2010/wordprocessingGroup" xmlns:wpi="http://schemas.microsoft.com/office/word/2010/wordprocessingInk" xmlns:wne="http://schemas.microsoft.com/office/word/2006/wordml" xmlns:wps="http://schemas.microsoft.com/office/word/2010/wordprocessingShape" mc:Ignorable="w14 w15 w16se w16cid wp14">
   <w:abstractNum w:abstractNumId="0" w15:restartNumberingAfterBreak="0">
+    <w:nsid w:val="38FE334D"/>
+    <w:multiLevelType w:val="hybridMultilevel"/>
+    <w:tmpl w:val="7A56B94A"/>
+    <w:lvl w:ilvl="0" w:tplc="F3E07B72">
+      <w:start w:val="1"/>
+      <w:numFmt w:val="decimal"/>
+      <w:lvlText w:val="%1-"/>
+      <w:lvlJc w:val="left"/>
+      <w:pPr>
+        <w:ind w:left="785" w:hanging="360"/>
+      </w:pPr>
+      <w:rPr>
+        <w:rFonts w:hint="default"/>
+        <w:sz w:val="22"/>
+        <w:szCs w:val="22"/>
+      </w:rPr>
+    </w:lvl>
+    <w:lvl w:ilvl="1" w:tplc="2C0A0019" w:tentative="1">
+      <w:start w:val="1"/>
+      <w:numFmt w:val="lowerLetter"/>
+      <w:lvlText w:val="%2."/>
+      <w:lvlJc w:val="left"/>
+      <w:pPr>
+        <w:ind w:left="1440" w:hanging="360"/>
+      </w:pPr>
+    </w:lvl>
+    <w:lvl w:ilvl="2" w:tplc="2C0A001B" w:tentative="1">
+      <w:start w:val="1"/>
+      <w:numFmt w:val="lowerRoman"/>
+      <w:lvlText w:val="%3."/>
+      <w:lvlJc w:val="right"/>
+      <w:pPr>
+        <w:ind w:left="2160" w:hanging="180"/>
+      </w:pPr>
+    </w:lvl>
+    <w:lvl w:ilvl="3" w:tplc="2C0A000F" w:tentative="1">
+      <w:start w:val="1"/>
+      <w:numFmt w:val="decimal"/>
+      <w:lvlText w:val="%4."/>
+      <w:lvlJc w:val="left"/>
+      <w:pPr>
+        <w:ind w:left="2880" w:hanging="360"/>
+      </w:pPr>
+    </w:lvl>
+    <w:lvl w:ilvl="4" w:tplc="2C0A0019" w:tentative="1">
+      <w:start w:val="1"/>
+      <w:numFmt w:val="lowerLetter"/>
+      <w:lvlText w:val="%5."/>
+      <w:lvlJc w:val="left"/>
+      <w:pPr>
+        <w:ind w:left="3600" w:hanging="360"/>
+      </w:pPr>
+    </w:lvl>
+    <w:lvl w:ilvl="5" w:tplc="2C0A001B" w:tentative="1">
+      <w:start w:val="1"/>
+      <w:numFmt w:val="lowerRoman"/>
+      <w:lvlText w:val="%6."/>
+      <w:lvlJc w:val="right"/>
+      <w:pPr>
+        <w:ind w:left="4320" w:hanging="180"/>
+      </w:pPr>
+    </w:lvl>
+    <w:lvl w:ilvl="6" w:tplc="2C0A000F" w:tentative="1">
+      <w:start w:val="1"/>
+      <w:numFmt w:val="decimal"/>
+      <w:lvlText w:val="%7."/>
+      <w:lvlJc w:val="left"/>
+      <w:pPr>
+        <w:ind w:left="5040" w:hanging="360"/>
+      </w:pPr>
+    </w:lvl>
+    <w:lvl w:ilvl="7" w:tplc="2C0A0019" w:tentative="1">
+      <w:start w:val="1"/>
+      <w:numFmt w:val="lowerLetter"/>
+      <w:lvlText w:val="%8."/>
+      <w:lvlJc w:val="left"/>
+      <w:pPr>
+        <w:ind w:left="5760" w:hanging="360"/>
+      </w:pPr>
+    </w:lvl>
+    <w:lvl w:ilvl="8" w:tplc="2C0A001B" w:tentative="1">
+      <w:start w:val="1"/>
+      <w:numFmt w:val="lowerRoman"/>
+      <w:lvlText w:val="%9."/>
+      <w:lvlJc w:val="right"/>
+      <w:pPr>
+        <w:ind w:left="6480" w:hanging="180"/>
+      </w:pPr>
+    </w:lvl>
+  </w:abstractNum>
+  <w:abstractNum w:abstractNumId="1" w15:restartNumberingAfterBreak="0">
     <w:nsid w:val="5EBE63BB"/>
     <w:multiLevelType w:val="hybridMultilevel"/>
     <w:tmpl w:val="71287674"/>
@@ -1901,6 +3601,9 @@
     </w:lvl>
   </w:abstractNum>
   <w:num w:numId="1">
+    <w:abstractNumId w:val="1"/>
+  </w:num>
+  <w:num w:numId="2">
     <w:abstractNumId w:val="0"/>
   </w:num>
 </w:numbering>
@@ -2304,6 +4007,49 @@
     <w:name w:val="Normal"/>
     <w:qFormat/>
   </w:style>
+  <w:style w:type="paragraph" w:styleId="Ttulo2">
+    <w:name w:val="heading 2"/>
+    <w:basedOn w:val="Normal"/>
+    <w:link w:val="Ttulo2Car"/>
+    <w:uiPriority w:val="9"/>
+    <w:qFormat/>
+    <w:rsid w:val="002462C2"/>
+    <w:pPr>
+      <w:spacing w:before="100" w:beforeAutospacing="1" w:after="100" w:afterAutospacing="1" w:line="240" w:lineRule="auto"/>
+      <w:outlineLvl w:val="1"/>
+    </w:pPr>
+    <w:rPr>
+      <w:rFonts w:ascii="Times New Roman" w:eastAsia="Times New Roman" w:hAnsi="Times New Roman" w:cs="Times New Roman"/>
+      <w:b/>
+      <w:bCs/>
+      <w:sz w:val="36"/>
+      <w:szCs w:val="36"/>
+      <w:lang w:eastAsia="es-AR"/>
+    </w:rPr>
+  </w:style>
+  <w:style w:type="paragraph" w:styleId="Ttulo3">
+    <w:name w:val="heading 3"/>
+    <w:basedOn w:val="Normal"/>
+    <w:next w:val="Normal"/>
+    <w:link w:val="Ttulo3Car"/>
+    <w:uiPriority w:val="9"/>
+    <w:semiHidden/>
+    <w:unhideWhenUsed/>
+    <w:qFormat/>
+    <w:rsid w:val="00417861"/>
+    <w:pPr>
+      <w:keepNext/>
+      <w:keepLines/>
+      <w:spacing w:before="40" w:after="0"/>
+      <w:outlineLvl w:val="2"/>
+    </w:pPr>
+    <w:rPr>
+      <w:rFonts w:asciiTheme="majorHAnsi" w:eastAsiaTheme="majorEastAsia" w:hAnsiTheme="majorHAnsi" w:cstheme="majorBidi"/>
+      <w:color w:val="1F3763" w:themeColor="accent1" w:themeShade="7F"/>
+      <w:sz w:val="24"/>
+      <w:szCs w:val="24"/>
+    </w:rPr>
+  </w:style>
   <w:style w:type="character" w:default="1" w:styleId="Fuentedeprrafopredeter">
     <w:name w:val="Default Paragraph Font"/>
     <w:uiPriority w:val="1"/>
@@ -2341,6 +4087,112 @@
       <w:ind w:left="720"/>
       <w:contextualSpacing/>
     </w:pPr>
+  </w:style>
+  <w:style w:type="character" w:customStyle="1" w:styleId="Ttulo2Car">
+    <w:name w:val="Título 2 Car"/>
+    <w:basedOn w:val="Fuentedeprrafopredeter"/>
+    <w:link w:val="Ttulo2"/>
+    <w:uiPriority w:val="9"/>
+    <w:rsid w:val="002462C2"/>
+    <w:rPr>
+      <w:rFonts w:ascii="Times New Roman" w:eastAsia="Times New Roman" w:hAnsi="Times New Roman" w:cs="Times New Roman"/>
+      <w:b/>
+      <w:bCs/>
+      <w:sz w:val="36"/>
+      <w:szCs w:val="36"/>
+      <w:lang w:eastAsia="es-AR"/>
+    </w:rPr>
+  </w:style>
+  <w:style w:type="character" w:customStyle="1" w:styleId="Ttulo3Car">
+    <w:name w:val="Título 3 Car"/>
+    <w:basedOn w:val="Fuentedeprrafopredeter"/>
+    <w:link w:val="Ttulo3"/>
+    <w:uiPriority w:val="9"/>
+    <w:semiHidden/>
+    <w:rsid w:val="00417861"/>
+    <w:rPr>
+      <w:rFonts w:asciiTheme="majorHAnsi" w:eastAsiaTheme="majorEastAsia" w:hAnsiTheme="majorHAnsi" w:cstheme="majorBidi"/>
+      <w:color w:val="1F3763" w:themeColor="accent1" w:themeShade="7F"/>
+      <w:sz w:val="24"/>
+      <w:szCs w:val="24"/>
+    </w:rPr>
+  </w:style>
+  <w:style w:type="paragraph" w:styleId="HTMLconformatoprevio">
+    <w:name w:val="HTML Preformatted"/>
+    <w:basedOn w:val="Normal"/>
+    <w:link w:val="HTMLconformatoprevioCar"/>
+    <w:uiPriority w:val="99"/>
+    <w:semiHidden/>
+    <w:unhideWhenUsed/>
+    <w:rsid w:val="00417861"/>
+    <w:pPr>
+      <w:tabs>
+        <w:tab w:val="left" w:pos="916"/>
+        <w:tab w:val="left" w:pos="1832"/>
+        <w:tab w:val="left" w:pos="2748"/>
+        <w:tab w:val="left" w:pos="3664"/>
+        <w:tab w:val="left" w:pos="4580"/>
+        <w:tab w:val="left" w:pos="5496"/>
+        <w:tab w:val="left" w:pos="6412"/>
+        <w:tab w:val="left" w:pos="7328"/>
+        <w:tab w:val="left" w:pos="8244"/>
+        <w:tab w:val="left" w:pos="9160"/>
+        <w:tab w:val="left" w:pos="10076"/>
+        <w:tab w:val="left" w:pos="10992"/>
+        <w:tab w:val="left" w:pos="11908"/>
+        <w:tab w:val="left" w:pos="12824"/>
+        <w:tab w:val="left" w:pos="13740"/>
+        <w:tab w:val="left" w:pos="14656"/>
+      </w:tabs>
+      <w:spacing w:after="0" w:line="240" w:lineRule="auto"/>
+    </w:pPr>
+    <w:rPr>
+      <w:rFonts w:ascii="Courier New" w:eastAsia="Times New Roman" w:hAnsi="Courier New" w:cs="Courier New"/>
+      <w:sz w:val="20"/>
+      <w:szCs w:val="20"/>
+      <w:lang w:eastAsia="es-AR"/>
+    </w:rPr>
+  </w:style>
+  <w:style w:type="character" w:customStyle="1" w:styleId="HTMLconformatoprevioCar">
+    <w:name w:val="HTML con formato previo Car"/>
+    <w:basedOn w:val="Fuentedeprrafopredeter"/>
+    <w:link w:val="HTMLconformatoprevio"/>
+    <w:uiPriority w:val="99"/>
+    <w:semiHidden/>
+    <w:rsid w:val="00417861"/>
+    <w:rPr>
+      <w:rFonts w:ascii="Courier New" w:eastAsia="Times New Roman" w:hAnsi="Courier New" w:cs="Courier New"/>
+      <w:sz w:val="20"/>
+      <w:szCs w:val="20"/>
+      <w:lang w:eastAsia="es-AR"/>
+    </w:rPr>
+  </w:style>
+  <w:style w:type="character" w:customStyle="1" w:styleId="user-select-contain">
+    <w:name w:val="user-select-contain"/>
+    <w:basedOn w:val="Fuentedeprrafopredeter"/>
+    <w:rsid w:val="00417861"/>
+  </w:style>
+  <w:style w:type="character" w:customStyle="1" w:styleId="js-git-clone-help-text">
+    <w:name w:val="js-git-clone-help-text"/>
+    <w:basedOn w:val="Fuentedeprrafopredeter"/>
+    <w:rsid w:val="00417861"/>
+  </w:style>
+  <w:style w:type="paragraph" w:styleId="NormalWeb">
+    <w:name w:val="Normal (Web)"/>
+    <w:basedOn w:val="Normal"/>
+    <w:uiPriority w:val="99"/>
+    <w:semiHidden/>
+    <w:unhideWhenUsed/>
+    <w:rsid w:val="00417861"/>
+    <w:pPr>
+      <w:spacing w:before="100" w:beforeAutospacing="1" w:after="100" w:afterAutospacing="1" w:line="240" w:lineRule="auto"/>
+    </w:pPr>
+    <w:rPr>
+      <w:rFonts w:ascii="Times New Roman" w:eastAsia="Times New Roman" w:hAnsi="Times New Roman" w:cs="Times New Roman"/>
+      <w:sz w:val="24"/>
+      <w:szCs w:val="24"/>
+      <w:lang w:eastAsia="es-AR"/>
+    </w:rPr>
   </w:style>
 </w:styles>
 </file>

</xml_diff>

<commit_message>
actualizacion de read con formato de escritura mark down
</commit_message>
<xml_diff>
--- a/Read Git.docx
+++ b/Read Git.docx
@@ -2144,8 +2144,6 @@
           <w:lang w:val="es-MX"/>
         </w:rPr>
       </w:pPr>
-      <w:bookmarkStart w:id="0" w:name="_GoBack"/>
-      <w:bookmarkEnd w:id="0"/>
       <w:proofErr w:type="spellStart"/>
       <w:r>
         <w:rPr>
@@ -2592,23 +2590,7 @@
           <w:rFonts w:ascii="Consolas" w:hAnsi="Consolas"/>
           <w:color w:val="24292E"/>
         </w:rPr>
-        <w:t>https://github.com/monacog/</w:t>
-      </w:r>
-      <w:r>
-        <w:rPr>
-          <w:rStyle w:val="js-git-clone-help-text"/>
-          <w:rFonts w:ascii="Consolas" w:hAnsi="Consolas"/>
-          <w:color w:val="24292E"/>
-        </w:rPr>
-        <w:t>git-course</w:t>
-      </w:r>
-      <w:r>
-        <w:rPr>
-          <w:rStyle w:val="js-git-clone-help-text"/>
-          <w:rFonts w:ascii="Consolas" w:hAnsi="Consolas"/>
-          <w:color w:val="24292E"/>
-        </w:rPr>
-        <w:t>.git</w:t>
+        <w:t>https://github.com/monacog/git-course.git</w:t>
       </w:r>
     </w:p>
     <w:p>
@@ -3407,6 +3389,14 @@
           <w:lang w:val="es-MX"/>
         </w:rPr>
       </w:pPr>
+      <w:r>
+        <w:rPr>
+          <w:lang w:val="es-MX"/>
+        </w:rPr>
+        <w:t>Formato de escritura : MARKDOWN</w:t>
+      </w:r>
+      <w:bookmarkStart w:id="0" w:name="_GoBack"/>
+      <w:bookmarkEnd w:id="0"/>
     </w:p>
     <w:sectPr>
       <w:pgSz w:w="11906" w:h="16838"/>

</xml_diff>

<commit_message>
Actualizacion de Read git agregado del git clone + nombre
</commit_message>
<xml_diff>
--- a/Read Git.docx
+++ b/Read Git.docx
@@ -2488,61 +2488,201 @@
       <w:pPr>
         <w:rPr>
           <w:rFonts w:asciiTheme="majorHAnsi" w:hAnsiTheme="majorHAnsi" w:cstheme="majorHAnsi"/>
+          <w:u w:val="single"/>
+          <w:lang w:val="es-MX"/>
+        </w:rPr>
+      </w:pPr>
+      <w:r>
+        <w:rPr>
+          <w:rFonts w:asciiTheme="majorHAnsi" w:hAnsiTheme="majorHAnsi" w:cstheme="majorHAnsi"/>
+          <w:u w:val="single"/>
+          <w:lang w:val="es-MX"/>
+        </w:rPr>
+        <w:t>Importar a nuestra PC algún proyecto existente en la nube:</w:t>
+      </w:r>
+    </w:p>
+    <w:p>
+      <w:pPr>
+        <w:rPr>
+          <w:rFonts w:asciiTheme="majorHAnsi" w:hAnsiTheme="majorHAnsi" w:cstheme="majorHAnsi"/>
+          <w:lang w:val="es-MX"/>
+        </w:rPr>
+      </w:pPr>
+      <w:r>
+        <w:rPr>
+          <w:rFonts w:asciiTheme="majorHAnsi" w:hAnsiTheme="majorHAnsi" w:cstheme="majorHAnsi"/>
+          <w:color w:val="4472C4" w:themeColor="accent1"/>
+          <w:lang w:val="es-MX"/>
+        </w:rPr>
+        <w:t>Git clone</w:t>
+      </w:r>
+      <w:r>
+        <w:rPr>
+          <w:rFonts w:asciiTheme="majorHAnsi" w:hAnsiTheme="majorHAnsi" w:cstheme="majorHAnsi"/>
+          <w:color w:val="4472C4" w:themeColor="accent1"/>
+          <w:lang w:val="es-MX"/>
+        </w:rPr>
+        <w:t xml:space="preserve"> + link del </w:t>
+      </w:r>
+      <w:proofErr w:type="gramStart"/>
+      <w:r>
+        <w:rPr>
+          <w:rFonts w:asciiTheme="majorHAnsi" w:hAnsiTheme="majorHAnsi" w:cstheme="majorHAnsi"/>
+          <w:color w:val="4472C4" w:themeColor="accent1"/>
+          <w:lang w:val="es-MX"/>
+        </w:rPr>
+        <w:t>directorio :</w:t>
+      </w:r>
+      <w:proofErr w:type="gramEnd"/>
+      <w:r>
+        <w:rPr>
+          <w:rFonts w:asciiTheme="majorHAnsi" w:hAnsiTheme="majorHAnsi" w:cstheme="majorHAnsi"/>
+          <w:color w:val="4472C4" w:themeColor="accent1"/>
+          <w:lang w:val="es-MX"/>
+        </w:rPr>
+        <w:t xml:space="preserve"> </w:t>
+      </w:r>
+      <w:r>
+        <w:rPr>
+          <w:rFonts w:asciiTheme="majorHAnsi" w:hAnsiTheme="majorHAnsi" w:cstheme="majorHAnsi"/>
+          <w:lang w:val="es-MX"/>
+        </w:rPr>
+        <w:t>de esta manera importamos</w:t>
+      </w:r>
+      <w:r>
+        <w:rPr>
+          <w:rFonts w:asciiTheme="majorHAnsi" w:hAnsiTheme="majorHAnsi" w:cstheme="majorHAnsi"/>
+          <w:lang w:val="es-MX"/>
+        </w:rPr>
+        <w:t xml:space="preserve"> algún proyecto alojado en la nube con el nombre original</w:t>
+      </w:r>
+    </w:p>
+    <w:p>
+      <w:pPr>
+        <w:rPr>
+          <w:rFonts w:asciiTheme="majorHAnsi" w:hAnsiTheme="majorHAnsi" w:cstheme="majorHAnsi"/>
+          <w:lang w:val="es-MX"/>
+        </w:rPr>
+      </w:pPr>
+      <w:r>
+        <w:rPr>
+          <w:rFonts w:asciiTheme="majorHAnsi" w:hAnsiTheme="majorHAnsi" w:cstheme="majorHAnsi"/>
+          <w:color w:val="4472C4" w:themeColor="accent1"/>
+          <w:lang w:val="es-MX"/>
+        </w:rPr>
+        <w:t>Git clone + link del directorio</w:t>
+      </w:r>
+      <w:r>
+        <w:rPr>
+          <w:rFonts w:asciiTheme="majorHAnsi" w:hAnsiTheme="majorHAnsi" w:cstheme="majorHAnsi"/>
+          <w:color w:val="4472C4" w:themeColor="accent1"/>
+          <w:lang w:val="es-MX"/>
+        </w:rPr>
+        <w:t xml:space="preserve"> + </w:t>
+      </w:r>
+      <w:proofErr w:type="gramStart"/>
+      <w:r>
+        <w:rPr>
+          <w:rFonts w:asciiTheme="majorHAnsi" w:hAnsiTheme="majorHAnsi" w:cstheme="majorHAnsi"/>
+          <w:color w:val="4472C4" w:themeColor="accent1"/>
+          <w:lang w:val="es-MX"/>
+        </w:rPr>
+        <w:t>nombre  “</w:t>
+      </w:r>
+      <w:proofErr w:type="gramEnd"/>
+      <w:r>
+        <w:rPr>
+          <w:rFonts w:asciiTheme="majorHAnsi" w:hAnsiTheme="majorHAnsi" w:cstheme="majorHAnsi"/>
+          <w:color w:val="4472C4" w:themeColor="accent1"/>
+          <w:lang w:val="es-MX"/>
+        </w:rPr>
+        <w:t xml:space="preserve"> x “</w:t>
+      </w:r>
+      <w:r>
+        <w:rPr>
+          <w:rFonts w:asciiTheme="majorHAnsi" w:hAnsiTheme="majorHAnsi" w:cstheme="majorHAnsi"/>
+          <w:color w:val="4472C4" w:themeColor="accent1"/>
+          <w:lang w:val="es-MX"/>
+        </w:rPr>
+        <w:t xml:space="preserve"> :</w:t>
+      </w:r>
+      <w:r>
+        <w:rPr>
+          <w:rFonts w:asciiTheme="majorHAnsi" w:hAnsiTheme="majorHAnsi" w:cstheme="majorHAnsi"/>
+          <w:color w:val="4472C4" w:themeColor="accent1"/>
+          <w:lang w:val="es-MX"/>
+        </w:rPr>
+        <w:t xml:space="preserve"> </w:t>
+      </w:r>
+      <w:r>
+        <w:rPr>
+          <w:rFonts w:asciiTheme="majorHAnsi" w:hAnsiTheme="majorHAnsi" w:cstheme="majorHAnsi"/>
+          <w:lang w:val="es-MX"/>
+        </w:rPr>
+        <w:t>de esta manera importamos algún pr</w:t>
+      </w:r>
+      <w:r>
+        <w:rPr>
+          <w:rFonts w:asciiTheme="majorHAnsi" w:hAnsiTheme="majorHAnsi" w:cstheme="majorHAnsi"/>
+          <w:lang w:val="es-MX"/>
+        </w:rPr>
+        <w:t>oyecto alojado en la nube con el nombre que especificamos.</w:t>
+      </w:r>
+    </w:p>
+    <w:p>
+      <w:pPr>
+        <w:rPr>
+          <w:rFonts w:asciiTheme="majorHAnsi" w:hAnsiTheme="majorHAnsi" w:cstheme="majorHAnsi"/>
+          <w:color w:val="4472C4" w:themeColor="accent1"/>
+          <w:lang w:val="es-MX"/>
+        </w:rPr>
+      </w:pPr>
+    </w:p>
+    <w:p>
+      <w:pPr>
+        <w:rPr>
+          <w:rFonts w:asciiTheme="majorHAnsi" w:hAnsiTheme="majorHAnsi" w:cstheme="majorHAnsi"/>
+          <w:u w:val="single"/>
+          <w:lang w:val="es-MX"/>
+        </w:rPr>
+      </w:pPr>
+      <w:r>
+        <w:rPr>
+          <w:rFonts w:asciiTheme="majorHAnsi" w:hAnsiTheme="majorHAnsi" w:cstheme="majorHAnsi"/>
+          <w:u w:val="single"/>
+          <w:lang w:val="es-MX"/>
+        </w:rPr>
+        <w:t xml:space="preserve">Para subir los proyectos a la nube tenemos que ingresar </w:t>
+      </w:r>
+      <w:proofErr w:type="gramStart"/>
+      <w:r>
+        <w:rPr>
+          <w:rFonts w:asciiTheme="majorHAnsi" w:hAnsiTheme="majorHAnsi" w:cstheme="majorHAnsi"/>
+          <w:u w:val="single"/>
+          <w:lang w:val="es-MX"/>
+        </w:rPr>
+        <w:t>a :</w:t>
+      </w:r>
+      <w:proofErr w:type="gramEnd"/>
+    </w:p>
+    <w:p>
+      <w:pPr>
+        <w:rPr>
+          <w:rFonts w:asciiTheme="majorHAnsi" w:hAnsiTheme="majorHAnsi" w:cstheme="majorHAnsi"/>
           <w:b/>
-          <w:color w:val="4472C4" w:themeColor="accent1"/>
-          <w:lang w:val="es-MX"/>
-        </w:rPr>
-      </w:pPr>
-      <w:r>
-        <w:rPr>
-          <w:rFonts w:asciiTheme="majorHAnsi" w:hAnsiTheme="majorHAnsi" w:cstheme="majorHAnsi"/>
-          <w:b/>
-          <w:color w:val="4472C4" w:themeColor="accent1"/>
-          <w:lang w:val="es-MX"/>
-        </w:rPr>
-        <w:t>Git clone</w:t>
-      </w:r>
-    </w:p>
-    <w:p>
-      <w:pPr>
-        <w:rPr>
-          <w:rFonts w:asciiTheme="majorHAnsi" w:hAnsiTheme="majorHAnsi" w:cstheme="majorHAnsi"/>
-          <w:lang w:val="es-MX"/>
-        </w:rPr>
-      </w:pPr>
-      <w:r>
-        <w:rPr>
-          <w:rFonts w:asciiTheme="majorHAnsi" w:hAnsiTheme="majorHAnsi" w:cstheme="majorHAnsi"/>
-          <w:lang w:val="es-MX"/>
-        </w:rPr>
-        <w:t xml:space="preserve">Para subir los proyectos a la nube tenemos que ingresar </w:t>
-      </w:r>
-      <w:proofErr w:type="gramStart"/>
-      <w:r>
-        <w:rPr>
-          <w:rFonts w:asciiTheme="majorHAnsi" w:hAnsiTheme="majorHAnsi" w:cstheme="majorHAnsi"/>
-          <w:lang w:val="es-MX"/>
-        </w:rPr>
-        <w:t>a :</w:t>
-      </w:r>
-      <w:proofErr w:type="gramEnd"/>
-    </w:p>
-    <w:p>
-      <w:pPr>
-        <w:rPr>
-          <w:rFonts w:asciiTheme="majorHAnsi" w:hAnsiTheme="majorHAnsi" w:cstheme="majorHAnsi"/>
-          <w:b/>
-          <w:lang w:val="es-MX"/>
-        </w:rPr>
-      </w:pPr>
-    </w:p>
-    <w:p>
-      <w:pPr>
-        <w:rPr>
-          <w:rFonts w:asciiTheme="majorHAnsi" w:hAnsiTheme="majorHAnsi" w:cstheme="majorHAnsi"/>
-          <w:lang w:val="es-MX"/>
-        </w:rPr>
-      </w:pPr>
+          <w:lang w:val="es-MX"/>
+        </w:rPr>
+      </w:pPr>
+    </w:p>
+    <w:p>
+      <w:pPr>
+        <w:rPr>
+          <w:rFonts w:asciiTheme="majorHAnsi" w:hAnsiTheme="majorHAnsi" w:cstheme="majorHAnsi"/>
+          <w:lang w:val="es-MX"/>
+        </w:rPr>
+      </w:pPr>
+      <w:bookmarkStart w:id="0" w:name="_GoBack"/>
+      <w:bookmarkEnd w:id="0"/>
       <w:r>
         <w:rPr>
           <w:rFonts w:asciiTheme="majorHAnsi" w:hAnsiTheme="majorHAnsi" w:cstheme="majorHAnsi"/>
@@ -3097,8 +3237,6 @@
           <w:lang w:val="es-MX"/>
         </w:rPr>
       </w:pPr>
-      <w:bookmarkStart w:id="0" w:name="_GoBack"/>
-      <w:bookmarkEnd w:id="0"/>
     </w:p>
     <w:p>
       <w:pPr>
@@ -3333,7 +3471,7 @@
       </w:pPr>
     </w:pPrDefault>
   </w:docDefaults>
-  <w:latentStyles w:defLockedState="0" w:defUIPriority="99" w:defSemiHidden="0" w:defUnhideWhenUsed="0" w:defQFormat="0" w:count="375">
+  <w:latentStyles w:defLockedState="0" w:defUIPriority="99" w:defSemiHidden="0" w:defUnhideWhenUsed="0" w:defQFormat="0" w:count="376">
     <w:lsdException w:name="Normal" w:uiPriority="0" w:qFormat="1"/>
     <w:lsdException w:name="heading 1" w:uiPriority="9" w:qFormat="1"/>
     <w:lsdException w:name="heading 2" w:semiHidden="1" w:uiPriority="9" w:unhideWhenUsed="1" w:qFormat="1"/>
@@ -3439,7 +3577,6 @@
     <w:lsdException w:name="HTML Sample" w:semiHidden="1" w:unhideWhenUsed="1"/>
     <w:lsdException w:name="HTML Typewriter" w:semiHidden="1" w:unhideWhenUsed="1"/>
     <w:lsdException w:name="HTML Variable" w:semiHidden="1" w:unhideWhenUsed="1"/>
-    <w:lsdException w:name="Normal Table" w:semiHidden="1" w:unhideWhenUsed="1"/>
     <w:lsdException w:name="annotation subject" w:semiHidden="1" w:unhideWhenUsed="1"/>
     <w:lsdException w:name="No List" w:semiHidden="1" w:unhideWhenUsed="1"/>
     <w:lsdException w:name="Outline List 1" w:semiHidden="1" w:unhideWhenUsed="1"/>
@@ -3486,10 +3623,8 @@
     <w:lsdException w:name="Table Subtle 2" w:semiHidden="1" w:unhideWhenUsed="1"/>
     <w:lsdException w:name="Table Web 1" w:semiHidden="1" w:unhideWhenUsed="1"/>
     <w:lsdException w:name="Table Web 2" w:semiHidden="1" w:unhideWhenUsed="1"/>
-    <w:lsdException w:name="Table Web 3" w:semiHidden="1" w:unhideWhenUsed="1"/>
     <w:lsdException w:name="Balloon Text" w:semiHidden="1" w:unhideWhenUsed="1"/>
     <w:lsdException w:name="Table Grid" w:uiPriority="39"/>
-    <w:lsdException w:name="Table Theme" w:semiHidden="1" w:unhideWhenUsed="1"/>
     <w:lsdException w:name="Placeholder Text" w:semiHidden="1"/>
     <w:lsdException w:name="No Spacing" w:uiPriority="1" w:qFormat="1"/>
     <w:lsdException w:name="Light Shading" w:uiPriority="60"/>
@@ -3709,6 +3844,7 @@
     <w:lsdException w:name="Smart Hyperlink" w:semiHidden="1" w:unhideWhenUsed="1"/>
     <w:lsdException w:name="Hashtag" w:semiHidden="1" w:unhideWhenUsed="1"/>
     <w:lsdException w:name="Unresolved Mention" w:semiHidden="1" w:unhideWhenUsed="1"/>
+    <w:lsdException w:name="Smart Link" w:semiHidden="1" w:unhideWhenUsed="1"/>
   </w:latentStyles>
   <w:style w:type="paragraph" w:default="1" w:styleId="Normal">
     <w:name w:val="Normal"/>

</xml_diff>